<commit_message>
Dodano szablon pracy dyplomowej, a takze zalozenia projektowe i utworzono dla nich specjalny folder. Dokonczono MIDI w dokumenice Inzyniera
</commit_message>
<xml_diff>
--- a/czesc_teoretyczna/Inżynierka.docx
+++ b/czesc_teoretyczna/Inżynierka.docx
@@ -483,6 +483,7 @@
         <w:rPr>
           <w:b/>
           <w:bCs/>
+          <w:noProof/>
         </w:rPr>
         <w:drawing>
           <wp:anchor distT="0" distB="0" distL="114300" distR="114300" simplePos="0" relativeHeight="251659264" behindDoc="0" locked="0" layoutInCell="1" allowOverlap="1" wp14:anchorId="419CA494" wp14:editId="1E3F587F">
@@ -585,7 +586,7 @@
       </w:r>
       <w:proofErr w:type="spellEnd"/>
       <w:r>
-        <w:t xml:space="preserve"> statusu, którego wartość to 0x9c, gdzie c – numer kanału, następnie są dwa bajty danych: pierwszy informuje o klawiszu, który został naciśnięty, a drugi bajt o mocy tego naciśnięcia (</w:t>
+        <w:t xml:space="preserve"> statusu, którego wartość to 0x9, następnie są dwa bajty danych: pierwszy informuje o klawiszu, który został naciśnięty, a drugi bajt o mocy tego naciśnięcia (</w:t>
       </w:r>
       <w:proofErr w:type="spellStart"/>
       <w:r>
@@ -660,7 +661,7 @@
       </w:r>
       <w:proofErr w:type="spellEnd"/>
       <w:r>
-        <w:t xml:space="preserve"> statusu, którego wartość to 0x8c, kolejne dwa bajty są identyczne jak w ramce </w:t>
+        <w:t xml:space="preserve"> statusu, którego wartość to 0x8, kolejne dwa bajty są identyczne jak w ramce </w:t>
       </w:r>
       <w:proofErr w:type="spellStart"/>
       <w:r>
@@ -684,6 +685,9 @@
         <w:pStyle w:val="Inzrysunek"/>
       </w:pPr>
       <w:r>
+        <w:rPr>
+          <w:noProof/>
+        </w:rPr>
         <w:drawing>
           <wp:anchor distT="0" distB="0" distL="114300" distR="114300" simplePos="0" relativeHeight="251660288" behindDoc="0" locked="0" layoutInCell="1" allowOverlap="1" wp14:anchorId="3952E823" wp14:editId="6479EC2C">
             <wp:simplePos x="0" y="0"/>
@@ -778,26 +782,190 @@
     <w:p>
       <w:pPr>
         <w:pStyle w:val="Inz-Normalny"/>
+      </w:pPr>
+      <w:r>
         <w:rPr>
           <w:b/>
           <w:bCs/>
-          <w:lang w:val="en-US"/>
-        </w:rPr>
-      </w:pPr>
+        </w:rPr>
+        <w:drawing>
+          <wp:anchor distT="0" distB="0" distL="114300" distR="114300" simplePos="0" relativeHeight="251661312" behindDoc="0" locked="0" layoutInCell="1" allowOverlap="1" wp14:anchorId="28621C29" wp14:editId="3EEE0FF2">
+            <wp:simplePos x="0" y="0"/>
+            <wp:positionH relativeFrom="margin">
+              <wp:align>right</wp:align>
+            </wp:positionH>
+            <wp:positionV relativeFrom="paragraph">
+              <wp:posOffset>1492250</wp:posOffset>
+            </wp:positionV>
+            <wp:extent cx="5760000" cy="1584000"/>
+            <wp:effectExtent l="0" t="0" r="0" b="0"/>
+            <wp:wrapTopAndBottom/>
+            <wp:docPr id="634469664" name="Obraz 2" descr="Obraz zawierający tekst, Czcionka, biały, typografia&#10;&#10;Zawartość wygenerowana przez sztuczną inteligencję może być niepoprawna."/>
+            <wp:cNvGraphicFramePr>
+              <a:graphicFrameLocks xmlns:a="http://schemas.openxmlformats.org/drawingml/2006/main" noChangeAspect="1"/>
+            </wp:cNvGraphicFramePr>
+            <a:graphic xmlns:a="http://schemas.openxmlformats.org/drawingml/2006/main">
+              <a:graphicData uri="http://schemas.openxmlformats.org/drawingml/2006/picture">
+                <pic:pic xmlns:pic="http://schemas.openxmlformats.org/drawingml/2006/picture">
+                  <pic:nvPicPr>
+                    <pic:cNvPr id="634469664" name="Obraz 2" descr="Obraz zawierający tekst, Czcionka, biały, typografia&#10;&#10;Zawartość wygenerowana przez sztuczną inteligencję może być niepoprawna."/>
+                    <pic:cNvPicPr>
+                      <a:picLocks noChangeAspect="1" noChangeArrowheads="1"/>
+                    </pic:cNvPicPr>
+                  </pic:nvPicPr>
+                  <pic:blipFill>
+                    <a:blip r:embed="rId11">
+                      <a:extLst>
+                        <a:ext uri="{28A0092B-C50C-407E-A947-70E740481C1C}">
+                          <a14:useLocalDpi xmlns:a14="http://schemas.microsoft.com/office/drawing/2010/main" val="0"/>
+                        </a:ext>
+                      </a:extLst>
+                    </a:blip>
+                    <a:srcRect/>
+                    <a:stretch>
+                      <a:fillRect/>
+                    </a:stretch>
+                  </pic:blipFill>
+                  <pic:spPr bwMode="auto">
+                    <a:xfrm>
+                      <a:off x="0" y="0"/>
+                      <a:ext cx="5760000" cy="1584000"/>
+                    </a:xfrm>
+                    <a:prstGeom prst="rect">
+                      <a:avLst/>
+                    </a:prstGeom>
+                    <a:noFill/>
+                    <a:ln>
+                      <a:noFill/>
+                    </a:ln>
+                  </pic:spPr>
+                </pic:pic>
+              </a:graphicData>
+            </a:graphic>
+            <wp14:sizeRelH relativeFrom="margin">
+              <wp14:pctWidth>0</wp14:pctWidth>
+            </wp14:sizeRelH>
+            <wp14:sizeRelV relativeFrom="margin">
+              <wp14:pctHeight>0</wp14:pctHeight>
+            </wp14:sizeRelV>
+          </wp:anchor>
+        </w:drawing>
+      </w:r>
       <w:r>
         <w:rPr>
           <w:b/>
           <w:bCs/>
-          <w:lang w:val="en-US"/>
-        </w:rPr>
-        <w:t>Channel Mode Messages</w:t>
-      </w:r>
-      <w:r>
-        <w:rPr>
-          <w:lang w:val="en-US"/>
-        </w:rPr>
-        <w:t xml:space="preserve"> - </w:t>
-      </w:r>
+        </w:rPr>
+        <w:t xml:space="preserve">Channel </w:t>
+      </w:r>
+      <w:proofErr w:type="spellStart"/>
+      <w:r>
+        <w:rPr>
+          <w:b/>
+          <w:bCs/>
+        </w:rPr>
+        <w:t>Mode</w:t>
+      </w:r>
+      <w:proofErr w:type="spellEnd"/>
+      <w:r>
+        <w:rPr>
+          <w:b/>
+          <w:bCs/>
+        </w:rPr>
+        <w:t xml:space="preserve"> </w:t>
+      </w:r>
+      <w:proofErr w:type="spellStart"/>
+      <w:r>
+        <w:rPr>
+          <w:b/>
+          <w:bCs/>
+        </w:rPr>
+        <w:t>Messages</w:t>
+      </w:r>
+      <w:proofErr w:type="spellEnd"/>
+      <w:r>
+        <w:t xml:space="preserve"> </w:t>
+      </w:r>
+      <w:r>
+        <w:t>–</w:t>
+      </w:r>
+      <w:r>
+        <w:t xml:space="preserve"> </w:t>
+      </w:r>
+      <w:r>
+        <w:t>są to instrukcje przesyłane do k</w:t>
+      </w:r>
+      <w:r>
+        <w:t>anałów MIDI, które np. wyłączają generację dźwięków z tego kanału, resetują podłączone kontrolery MIDI do parametrów ustawionych domyślnie czy zmieniają tryby generacji dźwięków przez syntezator (np. tylko przez selektywne kanały lub wszystkie, granie wielu nut na raz, lub tylko jednej).</w:t>
+      </w:r>
+      <w:r>
+        <w:t xml:space="preserve"> Ich bajt statusu zaczyna się od 0xB.</w:t>
+      </w:r>
+    </w:p>
+    <w:p>
+      <w:pPr>
+        <w:pStyle w:val="Inzrysunek"/>
+      </w:pPr>
+      <w:r>
+        <w:t xml:space="preserve">Budowa ramki </w:t>
+      </w:r>
+      <w:r>
+        <w:t xml:space="preserve">Channel </w:t>
+      </w:r>
+      <w:proofErr w:type="spellStart"/>
+      <w:r>
+        <w:t>Mode</w:t>
+      </w:r>
+      <w:proofErr w:type="spellEnd"/>
+      <w:r>
+        <w:t xml:space="preserve"> Message</w:t>
+      </w:r>
+      <w:r>
+        <w:t xml:space="preserve">, c – numer kanału, k – </w:t>
+      </w:r>
+      <w:r>
+        <w:t>komenda</w:t>
+      </w:r>
+      <w:r>
+        <w:t xml:space="preserve">, v – </w:t>
+      </w:r>
+      <w:r>
+        <w:t>wartość o różnym znaczeniu w zależności od komendy</w:t>
+      </w:r>
+    </w:p>
+    <w:p>
+      <w:pPr>
+        <w:pStyle w:val="Inz-Normalny"/>
+      </w:pPr>
+      <w:r>
+        <w:t xml:space="preserve">Ramki Channel </w:t>
+      </w:r>
+      <w:proofErr w:type="spellStart"/>
+      <w:r>
+        <w:t>Mode</w:t>
+      </w:r>
+      <w:proofErr w:type="spellEnd"/>
+      <w:r>
+        <w:t xml:space="preserve"> operują na komendach w zakresie (czyli wartości k) równej [120,127].</w:t>
+      </w:r>
+    </w:p>
+    <w:p>
+      <w:pPr>
+        <w:pStyle w:val="Inz-Normalny"/>
+        <w:rPr>
+          <w:b/>
+          <w:bCs/>
+        </w:rPr>
+      </w:pPr>
+    </w:p>
+    <w:p>
+      <w:pPr>
+        <w:pStyle w:val="Inz-Normalny"/>
+        <w:rPr>
+          <w:b/>
+          <w:bCs/>
+        </w:rPr>
+      </w:pPr>
     </w:p>
     <w:sectPr>
       <w:pgSz w:w="11906" w:h="16838"/>
@@ -866,19 +1034,7 @@
           <w:rPr>
             <w:rStyle w:val="Hipercze"/>
           </w:rPr>
-          <w:t>https://www.chd-el.cz/support/applicati</w:t>
-        </w:r>
-        <w:r>
-          <w:rPr>
-            <w:rStyle w:val="Hipercze"/>
-          </w:rPr>
-          <w:t>o</w:t>
-        </w:r>
-        <w:r>
-          <w:rPr>
-            <w:rStyle w:val="Hipercze"/>
-          </w:rPr>
-          <w:t>n/app001-midi/</w:t>
+          <w:t>https://www.chd-el.cz/support/application/app001-midi/</w:t>
         </w:r>
       </w:hyperlink>
       <w:r>

</xml_diff>

<commit_message>
Prawie skonczono opisywac rozwiazania rynkowe, zostalo opisac KLK
</commit_message>
<xml_diff>
--- a/czesc_teoretyczna/Inżynierka.docx
+++ b/czesc_teoretyczna/Inżynierka.docx
@@ -55,23 +55,7 @@
           <w:i/>
           <w:iCs/>
         </w:rPr>
-        <w:t xml:space="preserve">per </w:t>
-      </w:r>
-      <w:proofErr w:type="spellStart"/>
-      <w:r>
-        <w:rPr>
-          <w:i/>
-          <w:iCs/>
-        </w:rPr>
-        <w:t>se</w:t>
-      </w:r>
-      <w:proofErr w:type="spellEnd"/>
-      <w:r>
-        <w:rPr>
-          <w:i/>
-          <w:iCs/>
-        </w:rPr>
-        <w:t xml:space="preserve">, </w:t>
+        <w:t xml:space="preserve">per se, </w:t>
       </w:r>
       <w:r>
         <w:t xml:space="preserve">a tylko instrukcję, jak dany dźwięk odtworzyć. </w:t>
@@ -154,15 +138,7 @@
         <w:t>Kontroler MIDI</w:t>
       </w:r>
       <w:r>
-        <w:t xml:space="preserve"> – to urządzenie, które jest używane jako instrument (np. klawiatura </w:t>
-      </w:r>
-      <w:proofErr w:type="spellStart"/>
-      <w:r>
-        <w:t>keyboarda</w:t>
-      </w:r>
-      <w:proofErr w:type="spellEnd"/>
-      <w:r>
-        <w:t>), generuje wiadomości MIDI, które są następnie przesyłane do syntezatora.</w:t>
+        <w:t xml:space="preserve"> – to urządzenie, które jest używane jako instrument (np. klawiatura keyboarda), generuje wiadomości MIDI, które są następnie przesyłane do syntezatora.</w:t>
       </w:r>
     </w:p>
     <w:p>
@@ -209,15 +185,7 @@
         <w:t>ramki</w:t>
       </w:r>
       <w:r>
-        <w:t xml:space="preserve"> MIDI. Jest to możliwe dzięki wariacjom 4 bitowego </w:t>
-      </w:r>
-      <w:proofErr w:type="spellStart"/>
-      <w:r>
-        <w:t>nibble’a</w:t>
-      </w:r>
-      <w:proofErr w:type="spellEnd"/>
-      <w:r>
-        <w:t xml:space="preserve"> danych, który znajduje się w każdej przesyłanej ramce MIDI </w:t>
+        <w:t xml:space="preserve"> MIDI. Jest to możliwe dzięki wariacjom 4 bitowego nibble’a danych, który znajduje się w każdej przesyłanej ramce MIDI </w:t>
       </w:r>
     </w:p>
     <w:p>
@@ -311,26 +279,10 @@
         </w:drawing>
       </w:r>
       <w:r>
-        <w:t xml:space="preserve">Ramka MIDI jest jednokierunkowym, asynchronicznym strumieniem bitów. Są one przesyłane z przepustowością 31.25 </w:t>
-      </w:r>
-      <w:proofErr w:type="spellStart"/>
-      <w:r>
-        <w:t>kb</w:t>
-      </w:r>
-      <w:proofErr w:type="spellEnd"/>
-      <w:r>
-        <w:t xml:space="preserve">/s. Każdy bajt składa się z 10 bitów, tj. bitu startu (niski stan logiczny), 8 bitów danych i bitu stopu (wysoki stan logiczny). </w:t>
-      </w:r>
-      <w:r>
-        <w:t xml:space="preserve">Typowa ramka MIDI składa się natomiast z 3 takich bajtów, gdzie pierwszy z nich to tzw. Status </w:t>
-      </w:r>
-      <w:proofErr w:type="spellStart"/>
-      <w:r>
-        <w:t>byte</w:t>
-      </w:r>
-      <w:proofErr w:type="spellEnd"/>
-      <w:r>
-        <w:t>, który opisuje typ przesyłanej ramki (np. co robi dana ramka, na który kanał przesyłamy informację), pozostałe dwa to bajty danych</w:t>
+        <w:t xml:space="preserve">Ramka MIDI jest jednokierunkowym, asynchronicznym strumieniem bitów. Są one przesyłane z przepustowością 31.25 kb/s. Każdy bajt składa się z 10 bitów, tj. bitu startu (niski stan logiczny), 8 bitów danych i bitu stopu (wysoki stan logiczny). </w:t>
+      </w:r>
+      <w:r>
+        <w:t>Typowa ramka MIDI składa się natomiast z 3 takich bajtów, gdzie pierwszy z nich to tzw. Status byte, który opisuje typ przesyłanej ramki (np. co robi dana ramka, na który kanał przesyłamy informację), pozostałe dwa to bajty danych</w:t>
       </w:r>
       <w:r>
         <w:rPr>
@@ -417,59 +369,19 @@
         <w:t xml:space="preserve">danego </w:t>
       </w:r>
       <w:r>
-        <w:t>klawisza (</w:t>
-      </w:r>
-      <w:proofErr w:type="spellStart"/>
-      <w:r>
-        <w:t>Note</w:t>
-      </w:r>
-      <w:proofErr w:type="spellEnd"/>
-      <w:r>
-        <w:t xml:space="preserve"> On), puszczeniu </w:t>
+        <w:t xml:space="preserve">klawisza (Note On), puszczeniu </w:t>
       </w:r>
       <w:r>
         <w:t xml:space="preserve">tego </w:t>
       </w:r>
       <w:r>
-        <w:t>klawisza (</w:t>
-      </w:r>
-      <w:proofErr w:type="spellStart"/>
-      <w:r>
-        <w:t>Note</w:t>
-      </w:r>
-      <w:proofErr w:type="spellEnd"/>
-      <w:r>
-        <w:t xml:space="preserve"> Off) </w:t>
-      </w:r>
-      <w:r>
-        <w:t>oraz moc z jaką dany klawisz został naciśnięty (</w:t>
-      </w:r>
-      <w:proofErr w:type="spellStart"/>
-      <w:r>
-        <w:t>Velocity</w:t>
-      </w:r>
-      <w:proofErr w:type="spellEnd"/>
-      <w:r>
-        <w:t xml:space="preserve">). </w:t>
-      </w:r>
-      <w:r>
-        <w:t xml:space="preserve">W formacie MIDI zdarzenia </w:t>
-      </w:r>
-      <w:proofErr w:type="spellStart"/>
-      <w:r>
-        <w:t>Note</w:t>
-      </w:r>
-      <w:proofErr w:type="spellEnd"/>
-      <w:r>
-        <w:t xml:space="preserve"> On i </w:t>
-      </w:r>
-      <w:proofErr w:type="spellStart"/>
-      <w:r>
-        <w:t>Note</w:t>
-      </w:r>
-      <w:proofErr w:type="spellEnd"/>
-      <w:r>
-        <w:t xml:space="preserve"> Off są</w:t>
+        <w:t xml:space="preserve">klawisza (Note Off) </w:t>
+      </w:r>
+      <w:r>
+        <w:t xml:space="preserve">oraz moc z jaką dany klawisz został naciśnięty (Velocity). </w:t>
+      </w:r>
+      <w:r>
+        <w:t>W formacie MIDI zdarzenia Note On i Note Off są</w:t>
       </w:r>
       <w:r>
         <w:t xml:space="preserve"> dwiema osobno wysyłanymi ramkami.</w:t>
@@ -553,98 +465,42 @@
           <w:b/>
           <w:bCs/>
         </w:rPr>
-        <w:t xml:space="preserve">Ramka </w:t>
-      </w:r>
-      <w:proofErr w:type="spellStart"/>
+        <w:t>Ramka Note On</w:t>
+      </w:r>
+      <w:r>
+        <w:t xml:space="preserve"> jest wysyłana, </w:t>
+      </w:r>
+      <w:r>
+        <w:t>w początkowym momencie naciśnięcia klawisza</w:t>
+      </w:r>
+      <w:r>
+        <w:t>. Zaczyna się od bajtu statusu, którego wartość to 0x9, następnie są dwa bajty danych: pierwszy informuje o klawiszu, który został naciśnięty, a drugi bajt o mocy tego naciśnięcia (Velocity)</w:t>
+      </w:r>
+    </w:p>
+    <w:p>
+      <w:pPr>
+        <w:pStyle w:val="Inzrysunek"/>
+      </w:pPr>
+      <w:r>
+        <w:t xml:space="preserve">Budowa ramki Note On, c – numer kanału, k – klawisz, v – </w:t>
+      </w:r>
+      <w:r>
+        <w:t>szybkość</w:t>
+      </w:r>
+      <w:r>
+        <w:t xml:space="preserve"> z jaką naciśnięto klawisz</w:t>
+      </w:r>
+    </w:p>
+    <w:p>
+      <w:pPr>
+        <w:pStyle w:val="Inz-Normalny"/>
+      </w:pPr>
       <w:r>
         <w:rPr>
           <w:b/>
           <w:bCs/>
         </w:rPr>
-        <w:t>Note</w:t>
-      </w:r>
-      <w:proofErr w:type="spellEnd"/>
-      <w:r>
-        <w:rPr>
-          <w:b/>
-          <w:bCs/>
-        </w:rPr>
-        <w:t xml:space="preserve"> On</w:t>
-      </w:r>
-      <w:r>
-        <w:t xml:space="preserve"> jest wysyłana, </w:t>
-      </w:r>
-      <w:r>
-        <w:t>w początkowym momencie naciśnięcia klawisza</w:t>
-      </w:r>
-      <w:r>
-        <w:t xml:space="preserve">. Zaczyna się od </w:t>
-      </w:r>
-      <w:proofErr w:type="spellStart"/>
-      <w:r>
-        <w:t>bajtu</w:t>
-      </w:r>
-      <w:proofErr w:type="spellEnd"/>
-      <w:r>
-        <w:t xml:space="preserve"> statusu, którego wartość to 0x9, następnie są dwa bajty danych: pierwszy informuje o klawiszu, który został naciśnięty, a drugi bajt o mocy tego naciśnięcia (</w:t>
-      </w:r>
-      <w:proofErr w:type="spellStart"/>
-      <w:r>
-        <w:t>Velocity</w:t>
-      </w:r>
-      <w:proofErr w:type="spellEnd"/>
-      <w:r>
-        <w:t>)</w:t>
-      </w:r>
-    </w:p>
-    <w:p>
-      <w:pPr>
-        <w:pStyle w:val="Inzrysunek"/>
-      </w:pPr>
-      <w:r>
-        <w:t xml:space="preserve">Budowa ramki </w:t>
-      </w:r>
-      <w:proofErr w:type="spellStart"/>
-      <w:r>
-        <w:t>Note</w:t>
-      </w:r>
-      <w:proofErr w:type="spellEnd"/>
-      <w:r>
-        <w:t xml:space="preserve"> On, c – numer kanału, k – klawisz, v – </w:t>
-      </w:r>
-      <w:r>
-        <w:t>szybkość</w:t>
-      </w:r>
-      <w:r>
-        <w:t xml:space="preserve"> z jaką naciśnięto klawisz</w:t>
-      </w:r>
-    </w:p>
-    <w:p>
-      <w:pPr>
-        <w:pStyle w:val="Inz-Normalny"/>
-      </w:pPr>
-      <w:r>
-        <w:rPr>
-          <w:b/>
-          <w:bCs/>
-        </w:rPr>
-        <w:t xml:space="preserve">Ramka </w:t>
-      </w:r>
-      <w:proofErr w:type="spellStart"/>
-      <w:r>
-        <w:rPr>
-          <w:b/>
-          <w:bCs/>
-        </w:rPr>
-        <w:t>Note</w:t>
-      </w:r>
-      <w:proofErr w:type="spellEnd"/>
-      <w:r>
-        <w:rPr>
-          <w:b/>
-          <w:bCs/>
-        </w:rPr>
-        <w:t xml:space="preserve"> Off</w:t>
+        <w:t>Ramka Note Off</w:t>
       </w:r>
       <w:r>
         <w:t xml:space="preserve"> jest w</w:t>
@@ -653,31 +509,7 @@
         <w:t>ysyłana w momencie końcowego, zakończonego puszczeni</w:t>
       </w:r>
       <w:r>
-        <w:t xml:space="preserve">a klawisza. Zaczyna się od </w:t>
-      </w:r>
-      <w:proofErr w:type="spellStart"/>
-      <w:r>
-        <w:t>bajtu</w:t>
-      </w:r>
-      <w:proofErr w:type="spellEnd"/>
-      <w:r>
-        <w:t xml:space="preserve"> statusu, którego wartość to 0x8, kolejne dwa bajty są identyczne jak w ramce </w:t>
-      </w:r>
-      <w:proofErr w:type="spellStart"/>
-      <w:r>
-        <w:t>Note</w:t>
-      </w:r>
-      <w:proofErr w:type="spellEnd"/>
-      <w:r>
-        <w:t xml:space="preserve"> On. W tym wypadku natomiast bajt danych </w:t>
-      </w:r>
-      <w:proofErr w:type="spellStart"/>
-      <w:r>
-        <w:t>Velocity</w:t>
-      </w:r>
-      <w:proofErr w:type="spellEnd"/>
-      <w:r>
-        <w:t xml:space="preserve"> jest bardzo często ignorowany.</w:t>
+        <w:t>a klawisza. Zaczyna się od bajtu statusu, którego wartość to 0x8, kolejne dwa bajty są identyczne jak w ramce Note On. W tym wypadku natomiast bajt danych Velocity jest bardzo często ignorowany.</w:t>
       </w:r>
     </w:p>
     <w:p>
@@ -752,15 +584,7 @@
         </w:drawing>
       </w:r>
       <w:r>
-        <w:t xml:space="preserve"> Budowa ramki </w:t>
-      </w:r>
-      <w:proofErr w:type="spellStart"/>
-      <w:r>
-        <w:t>Note</w:t>
-      </w:r>
-      <w:proofErr w:type="spellEnd"/>
-      <w:r>
-        <w:t xml:space="preserve"> Off, c – numer kanału, k – klawisz, v – szybkość z jaką puszczono klawisz</w:t>
+        <w:t xml:space="preserve"> Budowa ramki Note Off, c – numer kanału, k – klawisz, v – szybkość z jaką puszczono klawisz</w:t>
       </w:r>
     </w:p>
     <w:p>
@@ -787,9 +611,10 @@
         <w:rPr>
           <w:b/>
           <w:bCs/>
+          <w:noProof/>
         </w:rPr>
         <w:drawing>
-          <wp:anchor distT="0" distB="0" distL="114300" distR="114300" simplePos="0" relativeHeight="251661312" behindDoc="0" locked="0" layoutInCell="1" allowOverlap="1" wp14:anchorId="28621C29" wp14:editId="3EEE0FF2">
+          <wp:anchor distT="0" distB="0" distL="114300" distR="114300" simplePos="0" relativeHeight="251661312" behindDoc="0" locked="0" layoutInCell="1" allowOverlap="1" wp14:anchorId="28621C29" wp14:editId="4A3727CC">
             <wp:simplePos x="0" y="0"/>
             <wp:positionH relativeFrom="margin">
               <wp:align>right</wp:align>
@@ -856,116 +681,440 @@
           <w:b/>
           <w:bCs/>
         </w:rPr>
-        <w:t xml:space="preserve">Channel </w:t>
-      </w:r>
-      <w:proofErr w:type="spellStart"/>
-      <w:r>
+        <w:t>Channel Mode Messages</w:t>
+      </w:r>
+      <w:r>
+        <w:t xml:space="preserve"> </w:t>
+      </w:r>
+      <w:r>
+        <w:t>–</w:t>
+      </w:r>
+      <w:r>
+        <w:t xml:space="preserve"> </w:t>
+      </w:r>
+      <w:r>
+        <w:t>są to instrukcje przesyłane do k</w:t>
+      </w:r>
+      <w:r>
+        <w:t>anałów MIDI, które np. wyłączają generację dźwięków z tego kanału, resetują podłączone kontrolery MIDI do parametrów ustawionych domyślnie czy zmieniają tryby generacji dźwięków przez syntezator (np. tylko przez selektywne kanały lub wszystkie, granie wielu nut na raz, lub tylko jednej).</w:t>
+      </w:r>
+      <w:r>
+        <w:t xml:space="preserve"> Ich bajt statusu zaczyna się od 0xB.</w:t>
+      </w:r>
+    </w:p>
+    <w:p>
+      <w:pPr>
+        <w:pStyle w:val="Inzrysunek"/>
+      </w:pPr>
+      <w:r>
+        <w:t>Budowa ramki Channel Mode Message, c – numer kanału, k – komenda, v – wartość o różnym znaczeniu w zależności od komendy</w:t>
+      </w:r>
+    </w:p>
+    <w:p>
+      <w:pPr>
+        <w:pStyle w:val="Inz-Normalny"/>
+      </w:pPr>
+      <w:r>
+        <w:t>Ramki Channel Mode operują na komendach w zakresie (czyli wartości k) równej [120,127].</w:t>
+      </w:r>
+    </w:p>
+    <w:p>
+      <w:pPr>
+        <w:pStyle w:val="Inz-Normalny"/>
         <w:rPr>
           <w:b/>
           <w:bCs/>
         </w:rPr>
-        <w:t>Mode</w:t>
-      </w:r>
-      <w:proofErr w:type="spellEnd"/>
+      </w:pPr>
+    </w:p>
+    <w:p>
+      <w:pPr>
+        <w:pStyle w:val="InzNagwek1"/>
+      </w:pPr>
+      <w:r>
+        <w:t>Obecne rozwiązania rynkowe do nauki gry na keyboardzie</w:t>
+      </w:r>
+    </w:p>
+    <w:p>
+      <w:pPr>
+        <w:pStyle w:val="Inz-Normalny"/>
+      </w:pPr>
+      <w:r>
+        <w:t>Aktualnie na rynku znajdziemy kilka pozycji, które oferują różne podejście do nauki gry na keyboardzie dla użytkowników:</w:t>
+      </w:r>
+    </w:p>
+    <w:p>
+      <w:pPr>
+        <w:pStyle w:val="Inz-Normalny"/>
+      </w:pPr>
+      <w:r>
+        <w:t>-</w:t>
+      </w:r>
+      <w:r>
+        <w:t xml:space="preserve"> </w:t>
+      </w:r>
+      <w:r>
+        <w:t>płatne, zazwyczaj w modelu subskrypcji czasowej, aplikacje zewnętrzne na komputer lub telefon nieoferujące możliwości wgrywania własnych utworów MIDI</w:t>
+      </w:r>
+      <w:r>
+        <w:t xml:space="preserve"> (grupa 1.)</w:t>
+      </w:r>
+    </w:p>
+    <w:p>
+      <w:pPr>
+        <w:pStyle w:val="Inz-Normalny"/>
+      </w:pPr>
+      <w:r>
+        <w:t>- płatne aplikacje zewnętrzne na komputer oferujące możliwość wgrywania własnych utworów MIDI</w:t>
+      </w:r>
+      <w:r>
+        <w:t xml:space="preserve"> (grupa 2.)</w:t>
+      </w:r>
+    </w:p>
+    <w:p>
+      <w:pPr>
+        <w:pStyle w:val="Inz-Normalny"/>
+      </w:pPr>
+      <w:r>
+        <w:t xml:space="preserve">- wbudowane w keyboardy systemy nauki podświetlające klawisze dla ustalonej przez producenta bazy piosenek, czasami z możliwością </w:t>
+      </w:r>
+      <w:r>
+        <w:lastRenderedPageBreak/>
+        <w:t>wgrywania własnych utworów MIDI, jednak w bardzo uciążliwy sposób</w:t>
+      </w:r>
+      <w:r>
+        <w:t xml:space="preserve"> (grupa 3.)</w:t>
+      </w:r>
+      <w:r>
+        <w:br/>
+      </w:r>
+    </w:p>
+    <w:p>
+      <w:pPr>
+        <w:pStyle w:val="InzNagwek2"/>
+        <w:numPr>
+          <w:ilvl w:val="0"/>
+          <w:numId w:val="4"/>
+        </w:numPr>
+      </w:pPr>
+      <w:r>
+        <w:t xml:space="preserve"> Flowkey (grupa 1.)</w:t>
+      </w:r>
+    </w:p>
+    <w:p>
+      <w:pPr>
+        <w:pStyle w:val="Inz-Normalny"/>
+      </w:pPr>
+      <w:r>
+        <w:t>Jest to aplikacja, odpalana na</w:t>
+      </w:r>
+      <w:r>
+        <w:t xml:space="preserve"> zewnętrznym urządzeniu, np.</w:t>
+      </w:r>
+      <w:r>
+        <w:t xml:space="preserve"> komputerze lub telefonie, która posiada wbudowaną przez deweloperów bazę piosenek – nie mamy w niej możliwości </w:t>
+      </w:r>
+      <w:r>
+        <w:t>importowania własnych utworów w formacie MIDI.</w:t>
+      </w:r>
+    </w:p>
+    <w:p>
+      <w:pPr>
+        <w:pStyle w:val="Inz-Normalny"/>
+      </w:pPr>
+      <w:r>
+        <w:t xml:space="preserve">Flowkey wyświetla na ekranie urządzenia zewnętrznego (tj. komputera lub telefonu) paryturę oraz widok z góry na pianistę grającego wybrany przez nas utwór, dzięki czemu możemy zaobserwować jego ułożenie rąk – co potrafi przyśpieszyć naukę i zwłaszcza na początku – pomóc w doskonaleniu poprawnej techniki gry. </w:t>
+      </w:r>
+      <w:r>
+        <w:t>Podczas grania utworu nad klawiszami wyświetlane są podstawowe oznaczenia nutowe (tzn. B, a nie B3 czy B4), a także mamy możliwość zapętlenia interesującego nas do nauki fragmentu utworu, by się na nim skupić.</w:t>
+      </w:r>
+      <w:r>
+        <w:t xml:space="preserve"> </w:t>
+      </w:r>
+    </w:p>
+    <w:p>
+      <w:pPr>
+        <w:pStyle w:val="Inz-Normalny"/>
+      </w:pPr>
+    </w:p>
+    <w:p>
+      <w:pPr>
+        <w:pStyle w:val="Inzrysunek"/>
+      </w:pPr>
+      <w:r>
+        <w:lastRenderedPageBreak/>
+        <w:drawing>
+          <wp:anchor distT="0" distB="0" distL="114300" distR="114300" simplePos="0" relativeHeight="251662336" behindDoc="0" locked="0" layoutInCell="1" allowOverlap="1" wp14:anchorId="1C76B2F9" wp14:editId="55171E92">
+            <wp:simplePos x="0" y="0"/>
+            <wp:positionH relativeFrom="margin">
+              <wp:posOffset>-635</wp:posOffset>
+            </wp:positionH>
+            <wp:positionV relativeFrom="page">
+              <wp:posOffset>899160</wp:posOffset>
+            </wp:positionV>
+            <wp:extent cx="5760720" cy="4451350"/>
+            <wp:effectExtent l="0" t="0" r="0" b="6350"/>
+            <wp:wrapTopAndBottom/>
+            <wp:docPr id="1004614269" name="Obraz 1" descr="Obraz zawierający pianino/fortepian, instrument muzyczny, klawiatura, Instrumenty z klawiaturą&#10;&#10;Zawartość wygenerowana przez sztuczną inteligencję może być niepoprawna."/>
+            <wp:cNvGraphicFramePr>
+              <a:graphicFrameLocks xmlns:a="http://schemas.openxmlformats.org/drawingml/2006/main" noChangeAspect="1"/>
+            </wp:cNvGraphicFramePr>
+            <a:graphic xmlns:a="http://schemas.openxmlformats.org/drawingml/2006/main">
+              <a:graphicData uri="http://schemas.openxmlformats.org/drawingml/2006/picture">
+                <pic:pic xmlns:pic="http://schemas.openxmlformats.org/drawingml/2006/picture">
+                  <pic:nvPicPr>
+                    <pic:cNvPr id="1004614269" name="Obraz 1" descr="Obraz zawierający pianino/fortepian, instrument muzyczny, klawiatura, Instrumenty z klawiaturą&#10;&#10;Zawartość wygenerowana przez sztuczną inteligencję może być niepoprawna."/>
+                    <pic:cNvPicPr/>
+                  </pic:nvPicPr>
+                  <pic:blipFill>
+                    <a:blip r:embed="rId12">
+                      <a:extLst>
+                        <a:ext uri="{28A0092B-C50C-407E-A947-70E740481C1C}">
+                          <a14:useLocalDpi xmlns:a14="http://schemas.microsoft.com/office/drawing/2010/main" val="0"/>
+                        </a:ext>
+                      </a:extLst>
+                    </a:blip>
+                    <a:stretch>
+                      <a:fillRect/>
+                    </a:stretch>
+                  </pic:blipFill>
+                  <pic:spPr>
+                    <a:xfrm>
+                      <a:off x="0" y="0"/>
+                      <a:ext cx="5760720" cy="4451350"/>
+                    </a:xfrm>
+                    <a:prstGeom prst="rect">
+                      <a:avLst/>
+                    </a:prstGeom>
+                  </pic:spPr>
+                </pic:pic>
+              </a:graphicData>
+            </a:graphic>
+          </wp:anchor>
+        </w:drawing>
+      </w:r>
+      <w:r>
+        <w:t xml:space="preserve">Interfejs nauki, dostępny na stronie </w:t>
+      </w:r>
+      <w:r>
+        <w:t>https://www.flowkey.com/en</w:t>
+      </w:r>
+    </w:p>
+    <w:p>
+      <w:pPr>
+        <w:pStyle w:val="Inz-Normalny"/>
+      </w:pPr>
+      <w:r>
+        <w:t>Program</w:t>
+      </w:r>
+      <w:r>
+        <w:t xml:space="preserve"> posiada tzw. „Wait Mode”, który czeka z zagraniem kolejnego fragmentu utworu (np. nuty), do momentu naciśnięcia klawisza przez użytkownika. Wyłapywanie, które nuty zagrał użytkownik jest realizowane domyślnie przez mikrofon naszego zewnętrznego urządzenia, jest to jednak niedokładna metoda, prowadząca do zafałszowań na korzyść lub niekorzyść użytkownika – co wpływa negatywnie na proces nauki. </w:t>
+      </w:r>
+      <w:r>
+        <w:t>Możemy jednak to wyeliminować podłączając keyboard do naszego urządzenia zewnętrznego, bezprzewodowo lub poprzez kabel, dzięki czemu aplikacja komunikując się po protokole MIDI zbiera dane bezpośrednio z keyboarda.</w:t>
+      </w:r>
+      <w:r>
+        <w:t xml:space="preserve"> </w:t>
+      </w:r>
+    </w:p>
+    <w:p>
+      <w:pPr>
+        <w:pStyle w:val="Inz-Normalny"/>
+      </w:pPr>
+      <w:r>
+        <w:t xml:space="preserve">Użytkownik zyskuje dostęp do aplikacji opłacając cykliczny abonament, który występuje w dwóch wersjach – podstawowej bazy piosnek, lub rozszerzonej. Dla tej pierwszej ceny zaczynają się od 10 do </w:t>
+      </w:r>
+      <w:r>
+        <w:t>20</w:t>
+      </w:r>
+      <w:r>
+        <w:t xml:space="preserve"> euro za miesiąc (w zależności od płatności z góry za cały rok, czy opłaty pojedynczego miesiąca), a za pełen dostęp użytkownik</w:t>
+      </w:r>
+      <w:r>
+        <w:t xml:space="preserve"> jest zobligowany do zapłaty od 15 do 30 euro miesięcznie.</w:t>
+      </w:r>
+    </w:p>
+    <w:p>
+      <w:pPr>
+        <w:pStyle w:val="InzNagwek2"/>
+      </w:pPr>
+      <w:r>
+        <w:lastRenderedPageBreak/>
+        <w:t>Synthesia</w:t>
+      </w:r>
+      <w:r>
+        <w:t xml:space="preserve"> (grupa 2.)</w:t>
+      </w:r>
+    </w:p>
+    <w:p>
+      <w:pPr>
+        <w:pStyle w:val="Inz-Normalny"/>
+      </w:pPr>
       <w:r>
         <w:rPr>
-          <w:b/>
-          <w:bCs/>
+          <w:noProof/>
         </w:rPr>
-        <w:t xml:space="preserve"> </w:t>
-      </w:r>
-      <w:proofErr w:type="spellStart"/>
-      <w:r>
+        <w:drawing>
+          <wp:anchor distT="0" distB="0" distL="114300" distR="114300" simplePos="0" relativeHeight="251663360" behindDoc="0" locked="0" layoutInCell="1" allowOverlap="1" wp14:anchorId="20C756E4" wp14:editId="46CD70C5">
+            <wp:simplePos x="0" y="0"/>
+            <wp:positionH relativeFrom="margin">
+              <wp:align>right</wp:align>
+            </wp:positionH>
+            <wp:positionV relativeFrom="page">
+              <wp:posOffset>2987040</wp:posOffset>
+            </wp:positionV>
+            <wp:extent cx="5760720" cy="4966335"/>
+            <wp:effectExtent l="0" t="0" r="0" b="5715"/>
+            <wp:wrapTopAndBottom/>
+            <wp:docPr id="1234370273" name="Obraz 1" descr="Obraz zawierający zrzut ekranu, pianino/fortepian, klawiatura&#10;&#10;Zawartość wygenerowana przez sztuczną inteligencję może być niepoprawna."/>
+            <wp:cNvGraphicFramePr>
+              <a:graphicFrameLocks xmlns:a="http://schemas.openxmlformats.org/drawingml/2006/main" noChangeAspect="1"/>
+            </wp:cNvGraphicFramePr>
+            <a:graphic xmlns:a="http://schemas.openxmlformats.org/drawingml/2006/main">
+              <a:graphicData uri="http://schemas.openxmlformats.org/drawingml/2006/picture">
+                <pic:pic xmlns:pic="http://schemas.openxmlformats.org/drawingml/2006/picture">
+                  <pic:nvPicPr>
+                    <pic:cNvPr id="1234370273" name="Obraz 1" descr="Obraz zawierający zrzut ekranu, pianino/fortepian, klawiatura&#10;&#10;Zawartość wygenerowana przez sztuczną inteligencję może być niepoprawna."/>
+                    <pic:cNvPicPr>
+                      <a:picLocks noChangeAspect="1" noChangeArrowheads="1"/>
+                    </pic:cNvPicPr>
+                  </pic:nvPicPr>
+                  <pic:blipFill>
+                    <a:blip r:embed="rId13">
+                      <a:extLst>
+                        <a:ext uri="{28A0092B-C50C-407E-A947-70E740481C1C}">
+                          <a14:useLocalDpi xmlns:a14="http://schemas.microsoft.com/office/drawing/2010/main" val="0"/>
+                        </a:ext>
+                      </a:extLst>
+                    </a:blip>
+                    <a:srcRect/>
+                    <a:stretch>
+                      <a:fillRect/>
+                    </a:stretch>
+                  </pic:blipFill>
+                  <pic:spPr bwMode="auto">
+                    <a:xfrm>
+                      <a:off x="0" y="0"/>
+                      <a:ext cx="5760720" cy="4966335"/>
+                    </a:xfrm>
+                    <a:prstGeom prst="rect">
+                      <a:avLst/>
+                    </a:prstGeom>
+                    <a:noFill/>
+                    <a:ln>
+                      <a:noFill/>
+                    </a:ln>
+                  </pic:spPr>
+                </pic:pic>
+              </a:graphicData>
+            </a:graphic>
+          </wp:anchor>
+        </w:drawing>
+      </w:r>
+      <w:r>
+        <w:t xml:space="preserve">Do korzystania z </w:t>
+      </w:r>
+      <w:r>
+        <w:t>Synthesii</w:t>
+      </w:r>
+      <w:r>
+        <w:t xml:space="preserve"> również potrzebujemy zewnętrznego urządzenia, jak np. komputer. Oferowany przez nią tryb nauki działa analogicznie jak w poprzedn</w:t>
+      </w:r>
+      <w:r>
+        <w:t xml:space="preserve">iej aplikacji </w:t>
+      </w:r>
+      <w:r>
+        <w:t>– dopóki użytkownik nie naciśnie właściwej nuty – utwór jest zatrzymany.</w:t>
+      </w:r>
+      <w:r>
+        <w:t xml:space="preserve"> Domyślną opcją jest nasłuchiwanie zagranych dźwięków przez mikrofon urządzenia, na którym odpalony jest program. Mamy także możliwość podłączenia keyboardu, i komunikacji z keyboardem za pomocą protokołu MIDI.</w:t>
+      </w:r>
+    </w:p>
+    <w:p>
+      <w:pPr>
+        <w:pStyle w:val="Inzrysunek"/>
         <w:rPr>
-          <w:b/>
-          <w:bCs/>
+          <w:lang w:val="en-US"/>
         </w:rPr>
-        <w:t>Messages</w:t>
-      </w:r>
-      <w:proofErr w:type="spellEnd"/>
-      <w:r>
-        <w:t xml:space="preserve"> </w:t>
-      </w:r>
-      <w:r>
-        <w:t>–</w:t>
-      </w:r>
-      <w:r>
-        <w:t xml:space="preserve"> </w:t>
-      </w:r>
-      <w:r>
-        <w:t>są to instrukcje przesyłane do k</w:t>
-      </w:r>
-      <w:r>
-        <w:t>anałów MIDI, które np. wyłączają generację dźwięków z tego kanału, resetują podłączone kontrolery MIDI do parametrów ustawionych domyślnie czy zmieniają tryby generacji dźwięków przez syntezator (np. tylko przez selektywne kanały lub wszystkie, granie wielu nut na raz, lub tylko jednej).</w:t>
-      </w:r>
-      <w:r>
-        <w:t xml:space="preserve"> Ich bajt statusu zaczyna się od 0xB.</w:t>
-      </w:r>
-    </w:p>
-    <w:p>
-      <w:pPr>
-        <w:pStyle w:val="Inzrysunek"/>
-      </w:pPr>
-      <w:r>
-        <w:t xml:space="preserve">Budowa ramki </w:t>
-      </w:r>
-      <w:r>
-        <w:t xml:space="preserve">Channel </w:t>
-      </w:r>
-      <w:proofErr w:type="spellStart"/>
-      <w:r>
-        <w:t>Mode</w:t>
-      </w:r>
-      <w:proofErr w:type="spellEnd"/>
-      <w:r>
-        <w:t xml:space="preserve"> Message</w:t>
-      </w:r>
-      <w:r>
-        <w:t xml:space="preserve">, c – numer kanału, k – </w:t>
-      </w:r>
-      <w:r>
-        <w:t>komenda</w:t>
-      </w:r>
-      <w:r>
-        <w:t xml:space="preserve">, v – </w:t>
-      </w:r>
-      <w:r>
-        <w:t>wartość o różnym znaczeniu w zależności od komendy</w:t>
-      </w:r>
-    </w:p>
-    <w:p>
-      <w:pPr>
-        <w:pStyle w:val="Inz-Normalny"/>
-      </w:pPr>
-      <w:r>
-        <w:t xml:space="preserve">Ramki Channel </w:t>
-      </w:r>
-      <w:proofErr w:type="spellStart"/>
-      <w:r>
-        <w:t>Mode</w:t>
-      </w:r>
-      <w:proofErr w:type="spellEnd"/>
-      <w:r>
-        <w:t xml:space="preserve"> operują na komendach w zakresie (czyli wartości k) równej [120,127].</w:t>
-      </w:r>
-    </w:p>
-    <w:p>
-      <w:pPr>
-        <w:pStyle w:val="Inz-Normalny"/>
+      </w:pPr>
+      <w:r>
         <w:rPr>
-          <w:b/>
-          <w:bCs/>
+          <w:lang w:val="en-US"/>
         </w:rPr>
-      </w:pPr>
-    </w:p>
-    <w:p>
-      <w:pPr>
-        <w:pStyle w:val="Inz-Normalny"/>
-        <w:rPr>
-          <w:b/>
-          <w:bCs/>
-        </w:rPr>
-      </w:pPr>
+        <w:t xml:space="preserve">Interfejs programu, źródło: </w:t>
+      </w:r>
+      <w:hyperlink r:id="rId14" w:history="1">
+        <w:r>
+          <w:rPr>
+            <w:rStyle w:val="Hipercze"/>
+            <w:lang w:val="en-US"/>
+          </w:rPr>
+          <w:t>Playing your first song.</w:t>
+        </w:r>
+      </w:hyperlink>
+    </w:p>
+    <w:p>
+      <w:pPr>
+        <w:pStyle w:val="Inz-Normalny"/>
+      </w:pPr>
+      <w:r>
+        <w:t>Bardzo dużą przewagą Synthesi</w:t>
+      </w:r>
+      <w:r>
+        <w:t>i</w:t>
+      </w:r>
+      <w:r>
+        <w:t>, jest to że oferuj</w:t>
+      </w:r>
+      <w:r>
+        <w:t>e</w:t>
+      </w:r>
+      <w:r>
+        <w:t xml:space="preserve"> ona możliwość wgrywania zewnętrznych utworów w formie MIDI – </w:t>
+      </w:r>
+      <w:r>
+        <w:t xml:space="preserve">co pozwala użytkownikom na naukę ogromnej ilości utworów. Program posiada także </w:t>
+      </w:r>
+      <w:r>
+        <w:t>bardziej zaawansowane możliwości</w:t>
+      </w:r>
+      <w:r>
+        <w:t xml:space="preserve"> nauki gry</w:t>
+      </w:r>
+      <w:r>
+        <w:t xml:space="preserve"> utworów, np.</w:t>
+      </w:r>
+      <w:r>
+        <w:t xml:space="preserve"> tylko na jednej, </w:t>
+      </w:r>
+      <w:r>
+        <w:lastRenderedPageBreak/>
+        <w:t>konkretnej ręce, jednak jest to opcja, która nie zawsze działa poprawnie, przy każdym wgranym przez użytkownika utworze.</w:t>
+      </w:r>
+    </w:p>
+    <w:p>
+      <w:pPr>
+        <w:pStyle w:val="Inz-Normalny"/>
+      </w:pPr>
+      <w:r>
+        <w:t>Użytkownik dostaje dożywotni dostęp do programu po jednorazowej opłacie w wysokości 40 dolarów amerykańskich.</w:t>
+      </w:r>
+    </w:p>
+    <w:p>
+      <w:pPr>
+        <w:pStyle w:val="InzNagwek2"/>
+      </w:pPr>
+      <w:r>
+        <w:t xml:space="preserve"> Key Lighting Keyboards, na przykładzie rodziny CASIO LK (grupa 3.)</w:t>
+      </w:r>
+    </w:p>
+    <w:p>
+      <w:pPr>
+        <w:pStyle w:val="Inz-Normalny"/>
+      </w:pPr>
+      <w:r>
+        <w:t>Hej hej ehj</w:t>
+      </w:r>
     </w:p>
     <w:sectPr>
       <w:pgSz w:w="11906" w:h="16838"/>
@@ -1178,7 +1327,7 @@
       <w:lvlText w:val="%1."/>
       <w:lvlJc w:val="left"/>
       <w:pPr>
-        <w:ind w:left="720" w:hanging="360"/>
+        <w:ind w:left="1068" w:hanging="360"/>
       </w:pPr>
       <w:rPr>
         <w:rFonts w:hint="default"/>
@@ -1194,7 +1343,7 @@
       <w:lvlText w:val="%2."/>
       <w:lvlJc w:val="left"/>
       <w:pPr>
-        <w:ind w:left="1440" w:hanging="360"/>
+        <w:ind w:left="1788" w:hanging="360"/>
       </w:pPr>
     </w:lvl>
     <w:lvl w:ilvl="2" w:tplc="0415001B" w:tentative="1">
@@ -1203,7 +1352,7 @@
       <w:lvlText w:val="%3."/>
       <w:lvlJc w:val="right"/>
       <w:pPr>
-        <w:ind w:left="2160" w:hanging="180"/>
+        <w:ind w:left="2508" w:hanging="180"/>
       </w:pPr>
     </w:lvl>
     <w:lvl w:ilvl="3" w:tplc="0415000F" w:tentative="1">
@@ -1212,7 +1361,7 @@
       <w:lvlText w:val="%4."/>
       <w:lvlJc w:val="left"/>
       <w:pPr>
-        <w:ind w:left="2880" w:hanging="360"/>
+        <w:ind w:left="3228" w:hanging="360"/>
       </w:pPr>
     </w:lvl>
     <w:lvl w:ilvl="4" w:tplc="04150019" w:tentative="1">
@@ -1221,7 +1370,7 @@
       <w:lvlText w:val="%5."/>
       <w:lvlJc w:val="left"/>
       <w:pPr>
-        <w:ind w:left="3600" w:hanging="360"/>
+        <w:ind w:left="3948" w:hanging="360"/>
       </w:pPr>
     </w:lvl>
     <w:lvl w:ilvl="5" w:tplc="0415001B" w:tentative="1">
@@ -1230,7 +1379,7 @@
       <w:lvlText w:val="%6."/>
       <w:lvlJc w:val="right"/>
       <w:pPr>
-        <w:ind w:left="4320" w:hanging="180"/>
+        <w:ind w:left="4668" w:hanging="180"/>
       </w:pPr>
     </w:lvl>
     <w:lvl w:ilvl="6" w:tplc="0415000F" w:tentative="1">
@@ -1239,7 +1388,7 @@
       <w:lvlText w:val="%7."/>
       <w:lvlJc w:val="left"/>
       <w:pPr>
-        <w:ind w:left="5040" w:hanging="360"/>
+        <w:ind w:left="5388" w:hanging="360"/>
       </w:pPr>
     </w:lvl>
     <w:lvl w:ilvl="7" w:tplc="04150019" w:tentative="1">
@@ -1248,7 +1397,7 @@
       <w:lvlText w:val="%8."/>
       <w:lvlJc w:val="left"/>
       <w:pPr>
-        <w:ind w:left="5760" w:hanging="360"/>
+        <w:ind w:left="6108" w:hanging="360"/>
       </w:pPr>
     </w:lvl>
     <w:lvl w:ilvl="8" w:tplc="0415001B" w:tentative="1">
@@ -1257,7 +1406,7 @@
       <w:lvlText w:val="%9."/>
       <w:lvlJc w:val="right"/>
       <w:pPr>
-        <w:ind w:left="6480" w:hanging="180"/>
+        <w:ind w:left="6828" w:hanging="180"/>
       </w:pPr>
     </w:lvl>
   </w:abstractNum>
@@ -1266,6 +1415,18 @@
   </w:num>
   <w:num w:numId="2" w16cid:durableId="1680737183">
     <w:abstractNumId w:val="0"/>
+  </w:num>
+  <w:num w:numId="3" w16cid:durableId="1201161511">
+    <w:abstractNumId w:val="1"/>
+    <w:lvlOverride w:ilvl="0">
+      <w:startOverride w:val="1"/>
+    </w:lvlOverride>
+  </w:num>
+  <w:num w:numId="4" w16cid:durableId="1234239653">
+    <w:abstractNumId w:val="1"/>
+    <w:lvlOverride w:ilvl="0">
+      <w:startOverride w:val="1"/>
+    </w:lvlOverride>
   </w:num>
 </w:numbering>
 </file>

</xml_diff>

<commit_message>
Skonczono rozdzial 2 o rozwiazaniach rynkowych, dodano notke o 3 typie rozwiazan czyli keyboardach LK
</commit_message>
<xml_diff>
--- a/czesc_teoretyczna/Inżynierka.docx
+++ b/czesc_teoretyczna/Inżynierka.docx
@@ -7,6 +7,12 @@
         <w:pStyle w:val="InzNagwek1"/>
       </w:pPr>
       <w:r>
+        <w:t xml:space="preserve">Rozdział 1.: </w:t>
+      </w:r>
+      <w:r>
+        <w:br/>
+      </w:r>
+      <w:r>
         <w:t>Protokół MIDI</w:t>
       </w:r>
     </w:p>
@@ -55,7 +61,23 @@
           <w:i/>
           <w:iCs/>
         </w:rPr>
-        <w:t xml:space="preserve">per se, </w:t>
+        <w:t xml:space="preserve">per </w:t>
+      </w:r>
+      <w:proofErr w:type="spellStart"/>
+      <w:r>
+        <w:rPr>
+          <w:i/>
+          <w:iCs/>
+        </w:rPr>
+        <w:t>se</w:t>
+      </w:r>
+      <w:proofErr w:type="spellEnd"/>
+      <w:r>
+        <w:rPr>
+          <w:i/>
+          <w:iCs/>
+        </w:rPr>
+        <w:t xml:space="preserve">, </w:t>
       </w:r>
       <w:r>
         <w:t xml:space="preserve">a tylko instrukcję, jak dany dźwięk odtworzyć. </w:t>
@@ -138,7 +160,15 @@
         <w:t>Kontroler MIDI</w:t>
       </w:r>
       <w:r>
-        <w:t xml:space="preserve"> – to urządzenie, które jest używane jako instrument (np. klawiatura keyboarda), generuje wiadomości MIDI, które są następnie przesyłane do syntezatora.</w:t>
+        <w:t xml:space="preserve"> – to urządzenie, które jest używane jako instrument (np. klawiatura </w:t>
+      </w:r>
+      <w:proofErr w:type="spellStart"/>
+      <w:r>
+        <w:t>keyboarda</w:t>
+      </w:r>
+      <w:proofErr w:type="spellEnd"/>
+      <w:r>
+        <w:t>), generuje wiadomości MIDI, które są następnie przesyłane do syntezatora.</w:t>
       </w:r>
     </w:p>
     <w:p>
@@ -185,7 +215,18 @@
         <w:t>ramki</w:t>
       </w:r>
       <w:r>
-        <w:t xml:space="preserve"> MIDI. Jest to możliwe dzięki wariacjom 4 bitowego nibble’a danych, który znajduje się w każdej przesyłanej ramce MIDI </w:t>
+        <w:t xml:space="preserve"> MIDI. Jest to możliwe dzięki wariacjom 4 bitowego </w:t>
+      </w:r>
+      <w:proofErr w:type="spellStart"/>
+      <w:r>
+        <w:t>nibble’a</w:t>
+      </w:r>
+      <w:proofErr w:type="spellEnd"/>
+      <w:r>
+        <w:t xml:space="preserve"> danych, który znajduje się w każdej przesyłanej ramce MIDI</w:t>
+      </w:r>
+      <w:r>
+        <w:t>. Często na osobnych kanałach przesyłamy osobne linie melodyczne instrumentów np. na jednym pianino, na drugim perkusje, a na trzecim bas.</w:t>
       </w:r>
     </w:p>
     <w:p>
@@ -279,10 +320,26 @@
         </w:drawing>
       </w:r>
       <w:r>
-        <w:t xml:space="preserve">Ramka MIDI jest jednokierunkowym, asynchronicznym strumieniem bitów. Są one przesyłane z przepustowością 31.25 kb/s. Każdy bajt składa się z 10 bitów, tj. bitu startu (niski stan logiczny), 8 bitów danych i bitu stopu (wysoki stan logiczny). </w:t>
-      </w:r>
-      <w:r>
-        <w:t>Typowa ramka MIDI składa się natomiast z 3 takich bajtów, gdzie pierwszy z nich to tzw. Status byte, który opisuje typ przesyłanej ramki (np. co robi dana ramka, na który kanał przesyłamy informację), pozostałe dwa to bajty danych</w:t>
+        <w:t xml:space="preserve">Ramka MIDI jest jednokierunkowym, asynchronicznym strumieniem bitów. Są one przesyłane z przepustowością 31.25 </w:t>
+      </w:r>
+      <w:proofErr w:type="spellStart"/>
+      <w:r>
+        <w:t>kb</w:t>
+      </w:r>
+      <w:proofErr w:type="spellEnd"/>
+      <w:r>
+        <w:t xml:space="preserve">/s. Każdy bajt składa się z 10 bitów, tj. bitu startu (niski stan logiczny), 8 bitów danych i bitu stopu (wysoki stan logiczny). </w:t>
+      </w:r>
+      <w:r>
+        <w:t xml:space="preserve">Typowa ramka MIDI składa się natomiast z 3 takich bajtów, gdzie pierwszy z nich to tzw. Status </w:t>
+      </w:r>
+      <w:proofErr w:type="spellStart"/>
+      <w:r>
+        <w:t>byte</w:t>
+      </w:r>
+      <w:proofErr w:type="spellEnd"/>
+      <w:r>
+        <w:t>, który opisuje typ przesyłanej ramki (np. co robi dana ramka, na który kanał przesyłamy informację), pozostałe dwa to bajty danych</w:t>
       </w:r>
       <w:r>
         <w:rPr>
@@ -336,17 +393,14 @@
           <w:b/>
           <w:bCs/>
         </w:rPr>
+        <w:lastRenderedPageBreak/>
         <w:t xml:space="preserve">Channel Voice Message – </w:t>
       </w:r>
       <w:r>
         <w:t xml:space="preserve">najczęściej </w:t>
       </w:r>
       <w:r>
-        <w:t xml:space="preserve">występujący w MIDI typ ramki. Przenosi on kluczowe instrukcje dotyczące zdarzeń muzycznych, takich jak </w:t>
-      </w:r>
-      <w:r>
-        <w:lastRenderedPageBreak/>
-        <w:t>naciśnięcie/puszczenie klawisza,</w:t>
+        <w:t>występujący w MIDI typ ramki. Przenosi on kluczowe instrukcje dotyczące zdarzeń muzycznych, takich jak naciśnięcie/puszczenie klawisza,</w:t>
       </w:r>
       <w:r>
         <w:t xml:space="preserve"> siłę naciśnięcia/puszczenia,</w:t>
@@ -369,19 +423,59 @@
         <w:t xml:space="preserve">danego </w:t>
       </w:r>
       <w:r>
-        <w:t xml:space="preserve">klawisza (Note On), puszczeniu </w:t>
+        <w:t>klawisza (</w:t>
+      </w:r>
+      <w:proofErr w:type="spellStart"/>
+      <w:r>
+        <w:t>Note</w:t>
+      </w:r>
+      <w:proofErr w:type="spellEnd"/>
+      <w:r>
+        <w:t xml:space="preserve"> On), puszczeniu </w:t>
       </w:r>
       <w:r>
         <w:t xml:space="preserve">tego </w:t>
       </w:r>
       <w:r>
-        <w:t xml:space="preserve">klawisza (Note Off) </w:t>
-      </w:r>
-      <w:r>
-        <w:t xml:space="preserve">oraz moc z jaką dany klawisz został naciśnięty (Velocity). </w:t>
-      </w:r>
-      <w:r>
-        <w:t>W formacie MIDI zdarzenia Note On i Note Off są</w:t>
+        <w:t>klawisza (</w:t>
+      </w:r>
+      <w:proofErr w:type="spellStart"/>
+      <w:r>
+        <w:t>Note</w:t>
+      </w:r>
+      <w:proofErr w:type="spellEnd"/>
+      <w:r>
+        <w:t xml:space="preserve"> Off) </w:t>
+      </w:r>
+      <w:r>
+        <w:t>oraz moc z jaką dany klawisz został naciśnięty (</w:t>
+      </w:r>
+      <w:proofErr w:type="spellStart"/>
+      <w:r>
+        <w:t>Velocity</w:t>
+      </w:r>
+      <w:proofErr w:type="spellEnd"/>
+      <w:r>
+        <w:t xml:space="preserve">). </w:t>
+      </w:r>
+      <w:r>
+        <w:t xml:space="preserve">W formacie MIDI zdarzenia </w:t>
+      </w:r>
+      <w:proofErr w:type="spellStart"/>
+      <w:r>
+        <w:t>Note</w:t>
+      </w:r>
+      <w:proofErr w:type="spellEnd"/>
+      <w:r>
+        <w:t xml:space="preserve"> On i </w:t>
+      </w:r>
+      <w:proofErr w:type="spellStart"/>
+      <w:r>
+        <w:t>Note</w:t>
+      </w:r>
+      <w:proofErr w:type="spellEnd"/>
+      <w:r>
+        <w:t xml:space="preserve"> Off są</w:t>
       </w:r>
       <w:r>
         <w:t xml:space="preserve"> dwiema osobno wysyłanymi ramkami.</w:t>
@@ -465,42 +559,98 @@
           <w:b/>
           <w:bCs/>
         </w:rPr>
-        <w:t>Ramka Note On</w:t>
-      </w:r>
-      <w:r>
-        <w:t xml:space="preserve"> jest wysyłana, </w:t>
-      </w:r>
-      <w:r>
-        <w:t>w początkowym momencie naciśnięcia klawisza</w:t>
-      </w:r>
-      <w:r>
-        <w:t>. Zaczyna się od bajtu statusu, którego wartość to 0x9, następnie są dwa bajty danych: pierwszy informuje o klawiszu, który został naciśnięty, a drugi bajt o mocy tego naciśnięcia (Velocity)</w:t>
-      </w:r>
-    </w:p>
-    <w:p>
-      <w:pPr>
-        <w:pStyle w:val="Inzrysunek"/>
-      </w:pPr>
-      <w:r>
-        <w:t xml:space="preserve">Budowa ramki Note On, c – numer kanału, k – klawisz, v – </w:t>
-      </w:r>
-      <w:r>
-        <w:t>szybkość</w:t>
-      </w:r>
-      <w:r>
-        <w:t xml:space="preserve"> z jaką naciśnięto klawisz</w:t>
-      </w:r>
-    </w:p>
-    <w:p>
-      <w:pPr>
-        <w:pStyle w:val="Inz-Normalny"/>
-      </w:pPr>
+        <w:t xml:space="preserve">Ramka </w:t>
+      </w:r>
+      <w:proofErr w:type="spellStart"/>
       <w:r>
         <w:rPr>
           <w:b/>
           <w:bCs/>
         </w:rPr>
-        <w:t>Ramka Note Off</w:t>
+        <w:t>Note</w:t>
+      </w:r>
+      <w:proofErr w:type="spellEnd"/>
+      <w:r>
+        <w:rPr>
+          <w:b/>
+          <w:bCs/>
+        </w:rPr>
+        <w:t xml:space="preserve"> On</w:t>
+      </w:r>
+      <w:r>
+        <w:t xml:space="preserve"> jest wysyłana, </w:t>
+      </w:r>
+      <w:r>
+        <w:t>w początkowym momencie naciśnięcia klawisza</w:t>
+      </w:r>
+      <w:r>
+        <w:t xml:space="preserve">. Zaczyna się od </w:t>
+      </w:r>
+      <w:proofErr w:type="spellStart"/>
+      <w:r>
+        <w:t>bajtu</w:t>
+      </w:r>
+      <w:proofErr w:type="spellEnd"/>
+      <w:r>
+        <w:t xml:space="preserve"> statusu, którego wartość to 0x9, następnie są dwa bajty danych: pierwszy informuje o klawiszu, który został naciśnięty, a drugi bajt o mocy tego naciśnięcia (</w:t>
+      </w:r>
+      <w:proofErr w:type="spellStart"/>
+      <w:r>
+        <w:t>Velocity</w:t>
+      </w:r>
+      <w:proofErr w:type="spellEnd"/>
+      <w:r>
+        <w:t>)</w:t>
+      </w:r>
+    </w:p>
+    <w:p>
+      <w:pPr>
+        <w:pStyle w:val="Inzrysunek"/>
+      </w:pPr>
+      <w:r>
+        <w:t xml:space="preserve">Budowa ramki </w:t>
+      </w:r>
+      <w:proofErr w:type="spellStart"/>
+      <w:r>
+        <w:t>Note</w:t>
+      </w:r>
+      <w:proofErr w:type="spellEnd"/>
+      <w:r>
+        <w:t xml:space="preserve"> On, c – numer kanału, k – klawisz, v – </w:t>
+      </w:r>
+      <w:r>
+        <w:t>szybkość</w:t>
+      </w:r>
+      <w:r>
+        <w:t xml:space="preserve"> z jaką naciśnięto klawisz</w:t>
+      </w:r>
+    </w:p>
+    <w:p>
+      <w:pPr>
+        <w:pStyle w:val="Inz-Normalny"/>
+      </w:pPr>
+      <w:r>
+        <w:rPr>
+          <w:b/>
+          <w:bCs/>
+        </w:rPr>
+        <w:t xml:space="preserve">Ramka </w:t>
+      </w:r>
+      <w:proofErr w:type="spellStart"/>
+      <w:r>
+        <w:rPr>
+          <w:b/>
+          <w:bCs/>
+        </w:rPr>
+        <w:t>Note</w:t>
+      </w:r>
+      <w:proofErr w:type="spellEnd"/>
+      <w:r>
+        <w:rPr>
+          <w:b/>
+          <w:bCs/>
+        </w:rPr>
+        <w:t xml:space="preserve"> Off</w:t>
       </w:r>
       <w:r>
         <w:t xml:space="preserve"> jest w</w:t>
@@ -509,7 +659,31 @@
         <w:t>ysyłana w momencie końcowego, zakończonego puszczeni</w:t>
       </w:r>
       <w:r>
-        <w:t>a klawisza. Zaczyna się od bajtu statusu, którego wartość to 0x8, kolejne dwa bajty są identyczne jak w ramce Note On. W tym wypadku natomiast bajt danych Velocity jest bardzo często ignorowany.</w:t>
+        <w:t xml:space="preserve">a klawisza. Zaczyna się od </w:t>
+      </w:r>
+      <w:proofErr w:type="spellStart"/>
+      <w:r>
+        <w:t>bajtu</w:t>
+      </w:r>
+      <w:proofErr w:type="spellEnd"/>
+      <w:r>
+        <w:t xml:space="preserve"> statusu, którego wartość to 0x8, kolejne dwa bajty są identyczne jak w ramce </w:t>
+      </w:r>
+      <w:proofErr w:type="spellStart"/>
+      <w:r>
+        <w:t>Note</w:t>
+      </w:r>
+      <w:proofErr w:type="spellEnd"/>
+      <w:r>
+        <w:t xml:space="preserve"> On. W tym wypadku natomiast bajt danych </w:t>
+      </w:r>
+      <w:proofErr w:type="spellStart"/>
+      <w:r>
+        <w:t>Velocity</w:t>
+      </w:r>
+      <w:proofErr w:type="spellEnd"/>
+      <w:r>
+        <w:t xml:space="preserve"> jest bardzo często ignorowany.</w:t>
       </w:r>
     </w:p>
     <w:p>
@@ -584,7 +758,15 @@
         </w:drawing>
       </w:r>
       <w:r>
-        <w:t xml:space="preserve"> Budowa ramki Note Off, c – numer kanału, k – klawisz, v – szybkość z jaką puszczono klawisz</w:t>
+        <w:t xml:space="preserve"> Budowa ramki </w:t>
+      </w:r>
+      <w:proofErr w:type="spellStart"/>
+      <w:r>
+        <w:t>Note</w:t>
+      </w:r>
+      <w:proofErr w:type="spellEnd"/>
+      <w:r>
+        <w:t xml:space="preserve"> Off, c – numer kanału, k – klawisz, v – szybkość z jaką puszczono klawisz</w:t>
       </w:r>
     </w:p>
     <w:p>
@@ -681,50 +863,91 @@
           <w:b/>
           <w:bCs/>
         </w:rPr>
-        <w:t>Channel Mode Messages</w:t>
-      </w:r>
-      <w:r>
-        <w:t xml:space="preserve"> </w:t>
-      </w:r>
-      <w:r>
-        <w:t>–</w:t>
-      </w:r>
-      <w:r>
-        <w:t xml:space="preserve"> </w:t>
-      </w:r>
-      <w:r>
-        <w:t>są to instrukcje przesyłane do k</w:t>
-      </w:r>
-      <w:r>
-        <w:t>anałów MIDI, które np. wyłączają generację dźwięków z tego kanału, resetują podłączone kontrolery MIDI do parametrów ustawionych domyślnie czy zmieniają tryby generacji dźwięków przez syntezator (np. tylko przez selektywne kanały lub wszystkie, granie wielu nut na raz, lub tylko jednej).</w:t>
-      </w:r>
-      <w:r>
-        <w:t xml:space="preserve"> Ich bajt statusu zaczyna się od 0xB.</w:t>
-      </w:r>
-    </w:p>
-    <w:p>
-      <w:pPr>
-        <w:pStyle w:val="Inzrysunek"/>
-      </w:pPr>
-      <w:r>
-        <w:t>Budowa ramki Channel Mode Message, c – numer kanału, k – komenda, v – wartość o różnym znaczeniu w zależności od komendy</w:t>
-      </w:r>
-    </w:p>
-    <w:p>
-      <w:pPr>
-        <w:pStyle w:val="Inz-Normalny"/>
-      </w:pPr>
-      <w:r>
-        <w:t>Ramki Channel Mode operują na komendach w zakresie (czyli wartości k) równej [120,127].</w:t>
-      </w:r>
-    </w:p>
-    <w:p>
-      <w:pPr>
-        <w:pStyle w:val="Inz-Normalny"/>
+        <w:t xml:space="preserve">Channel </w:t>
+      </w:r>
+      <w:proofErr w:type="spellStart"/>
+      <w:r>
         <w:rPr>
           <w:b/>
           <w:bCs/>
         </w:rPr>
+        <w:t>Mode</w:t>
+      </w:r>
+      <w:proofErr w:type="spellEnd"/>
+      <w:r>
+        <w:rPr>
+          <w:b/>
+          <w:bCs/>
+        </w:rPr>
+        <w:t xml:space="preserve"> </w:t>
+      </w:r>
+      <w:proofErr w:type="spellStart"/>
+      <w:r>
+        <w:rPr>
+          <w:b/>
+          <w:bCs/>
+        </w:rPr>
+        <w:t>Messages</w:t>
+      </w:r>
+      <w:proofErr w:type="spellEnd"/>
+      <w:r>
+        <w:t xml:space="preserve"> </w:t>
+      </w:r>
+      <w:r>
+        <w:t>–</w:t>
+      </w:r>
+      <w:r>
+        <w:t xml:space="preserve"> </w:t>
+      </w:r>
+      <w:r>
+        <w:t>są to instrukcje przesyłane do k</w:t>
+      </w:r>
+      <w:r>
+        <w:t>anałów MIDI, które np. wyłączają generację dźwięków z tego kanału, resetują podłączone kontrolery MIDI do parametrów ustawionych domyślnie czy zmieniają tryby generacji dźwięków przez syntezator (np. tylko przez selektywne kanały lub wszystkie, granie wielu nut na raz, lub tylko jednej).</w:t>
+      </w:r>
+      <w:r>
+        <w:t xml:space="preserve"> Ich bajt statusu zaczyna się od 0xB.</w:t>
+      </w:r>
+    </w:p>
+    <w:p>
+      <w:pPr>
+        <w:pStyle w:val="Inzrysunek"/>
+      </w:pPr>
+      <w:r>
+        <w:t xml:space="preserve">Budowa ramki Channel </w:t>
+      </w:r>
+      <w:proofErr w:type="spellStart"/>
+      <w:r>
+        <w:t>Mode</w:t>
+      </w:r>
+      <w:proofErr w:type="spellEnd"/>
+      <w:r>
+        <w:t xml:space="preserve"> Message, c – numer kanału, k – komenda, v – wartość o różnym znaczeniu w zależności od komendy</w:t>
+      </w:r>
+    </w:p>
+    <w:p>
+      <w:pPr>
+        <w:pStyle w:val="Inz-Normalny"/>
+      </w:pPr>
+      <w:r>
+        <w:t xml:space="preserve">Ramki Channel </w:t>
+      </w:r>
+      <w:proofErr w:type="spellStart"/>
+      <w:r>
+        <w:t>Mode</w:t>
+      </w:r>
+      <w:proofErr w:type="spellEnd"/>
+      <w:r>
+        <w:t xml:space="preserve"> operują na komendach w zakresie (czyli wartości k) równej [120,127].</w:t>
+      </w:r>
+    </w:p>
+    <w:p>
+      <w:pPr>
+        <w:pStyle w:val="Inz-Normalny"/>
+        <w:rPr>
+          <w:b/>
+          <w:bCs/>
+        </w:rPr>
       </w:pPr>
     </w:p>
     <w:p>
@@ -732,6 +955,12 @@
         <w:pStyle w:val="InzNagwek1"/>
       </w:pPr>
       <w:r>
+        <w:t>Rozdział 2.:</w:t>
+      </w:r>
+      <w:r>
+        <w:br/>
+      </w:r>
+      <w:r>
         <w:t>Obecne rozwiązania rynkowe do nauki gry na keyboardzie</w:t>
       </w:r>
     </w:p>
@@ -776,11 +1005,14 @@
         <w:pStyle w:val="Inz-Normalny"/>
       </w:pPr>
       <w:r>
-        <w:t xml:space="preserve">- wbudowane w keyboardy systemy nauki podświetlające klawisze dla ustalonej przez producenta bazy piosenek, czasami z możliwością </w:t>
-      </w:r>
-      <w:r>
         <w:lastRenderedPageBreak/>
-        <w:t>wgrywania własnych utworów MIDI, jednak w bardzo uciążliwy sposób</w:t>
+        <w:t xml:space="preserve">- wbudowane w keyboardy systemy nauki podświetlające klawisze dla ustalonej przez producenta bazy piosenek, czasami z możliwością wgrywania własnych utworów MIDI, jednak </w:t>
+      </w:r>
+      <w:r>
+        <w:t>dosyć</w:t>
+      </w:r>
+      <w:r>
+        <w:t xml:space="preserve"> uciążliwy sposób</w:t>
       </w:r>
       <w:r>
         <w:t xml:space="preserve"> (grupa 3.)</w:t>
@@ -798,7 +1030,15 @@
         </w:numPr>
       </w:pPr>
       <w:r>
-        <w:t xml:space="preserve"> Flowkey (grupa 1.)</w:t>
+        <w:t xml:space="preserve"> </w:t>
+      </w:r>
+      <w:proofErr w:type="spellStart"/>
+      <w:r>
+        <w:t>Flowkey</w:t>
+      </w:r>
+      <w:proofErr w:type="spellEnd"/>
+      <w:r>
+        <w:t xml:space="preserve"> (grupa 1.)</w:t>
       </w:r>
     </w:p>
     <w:p>
@@ -822,8 +1062,21 @@
       <w:pPr>
         <w:pStyle w:val="Inz-Normalny"/>
       </w:pPr>
-      <w:r>
-        <w:t xml:space="preserve">Flowkey wyświetla na ekranie urządzenia zewnętrznego (tj. komputera lub telefonu) paryturę oraz widok z góry na pianistę grającego wybrany przez nas utwór, dzięki czemu możemy zaobserwować jego ułożenie rąk – co potrafi przyśpieszyć naukę i zwłaszcza na początku – pomóc w doskonaleniu poprawnej techniki gry. </w:t>
+      <w:proofErr w:type="spellStart"/>
+      <w:r>
+        <w:t>Flowkey</w:t>
+      </w:r>
+      <w:proofErr w:type="spellEnd"/>
+      <w:r>
+        <w:t xml:space="preserve"> wyświetla na ekranie urządzenia zewnętrznego (tj. komputera lub telefonu) </w:t>
+      </w:r>
+      <w:proofErr w:type="spellStart"/>
+      <w:r>
+        <w:t>paryturę</w:t>
+      </w:r>
+      <w:proofErr w:type="spellEnd"/>
+      <w:r>
+        <w:t xml:space="preserve"> oraz widok z góry na pianistę grającego wybrany przez nas utwór, dzięki czemu możemy zaobserwować jego ułożenie rąk – co potrafi przyśpieszyć naukę i zwłaszcza na początku – pomóc w doskonaleniu poprawnej techniki gry. </w:t>
       </w:r>
       <w:r>
         <w:t>Podczas grania utworu nad klawiszami wyświetlane są podstawowe oznaczenia nutowe (tzn. B, a nie B3 czy B4), a także mamy możliwość zapętlenia interesującego nas do nauki fragmentu utworu, by się na nim skupić.</w:t>
@@ -836,21 +1089,19 @@
       <w:pPr>
         <w:pStyle w:val="Inz-Normalny"/>
       </w:pPr>
-    </w:p>
-    <w:p>
-      <w:pPr>
-        <w:pStyle w:val="Inzrysunek"/>
-      </w:pPr>
-      <w:r>
+      <w:r>
+        <w:rPr>
+          <w:noProof/>
+        </w:rPr>
         <w:lastRenderedPageBreak/>
         <w:drawing>
-          <wp:anchor distT="0" distB="0" distL="114300" distR="114300" simplePos="0" relativeHeight="251662336" behindDoc="0" locked="0" layoutInCell="1" allowOverlap="1" wp14:anchorId="1C76B2F9" wp14:editId="55171E92">
+          <wp:anchor distT="0" distB="0" distL="114300" distR="114300" simplePos="0" relativeHeight="251662336" behindDoc="0" locked="0" layoutInCell="1" allowOverlap="1" wp14:anchorId="1C76B2F9" wp14:editId="1C581A46">
             <wp:simplePos x="0" y="0"/>
             <wp:positionH relativeFrom="margin">
-              <wp:posOffset>-635</wp:posOffset>
+              <wp:align>right</wp:align>
             </wp:positionH>
             <wp:positionV relativeFrom="page">
-              <wp:posOffset>899160</wp:posOffset>
+              <wp:posOffset>1181100</wp:posOffset>
             </wp:positionV>
             <wp:extent cx="5760720" cy="4451350"/>
             <wp:effectExtent l="0" t="0" r="0" b="6350"/>
@@ -893,6 +1144,11 @@
           </wp:anchor>
         </w:drawing>
       </w:r>
+    </w:p>
+    <w:p>
+      <w:pPr>
+        <w:pStyle w:val="Inzrysunek"/>
+      </w:pPr>
       <w:r>
         <w:t xml:space="preserve">Interfejs nauki, dostępny na stronie </w:t>
       </w:r>
@@ -908,14 +1164,38 @@
         <w:t>Program</w:t>
       </w:r>
       <w:r>
-        <w:t xml:space="preserve"> posiada tzw. „Wait Mode”, który czeka z zagraniem kolejnego fragmentu utworu (np. nuty), do momentu naciśnięcia klawisza przez użytkownika. Wyłapywanie, które nuty zagrał użytkownik jest realizowane domyślnie przez mikrofon naszego zewnętrznego urządzenia, jest to jednak niedokładna metoda, prowadząca do zafałszowań na korzyść lub niekorzyść użytkownika – co wpływa negatywnie na proces nauki. </w:t>
-      </w:r>
-      <w:r>
-        <w:t>Możemy jednak to wyeliminować podłączając keyboard do naszego urządzenia zewnętrznego, bezprzewodowo lub poprzez kabel, dzięki czemu aplikacja komunikując się po protokole MIDI zbiera dane bezpośrednio z keyboarda.</w:t>
-      </w:r>
+        <w:t xml:space="preserve"> posiada tzw. „</w:t>
+      </w:r>
+      <w:proofErr w:type="spellStart"/>
+      <w:r>
+        <w:t>Wait</w:t>
+      </w:r>
+      <w:proofErr w:type="spellEnd"/>
       <w:r>
         <w:t xml:space="preserve"> </w:t>
       </w:r>
+      <w:proofErr w:type="spellStart"/>
+      <w:r>
+        <w:t>Mode</w:t>
+      </w:r>
+      <w:proofErr w:type="spellEnd"/>
+      <w:r>
+        <w:t xml:space="preserve">”, który czeka z zagraniem kolejnego fragmentu utworu (np. nuty), do momentu naciśnięcia klawisza przez użytkownika. Wyłapywanie, które nuty zagrał użytkownik jest realizowane domyślnie przez mikrofon naszego zewnętrznego urządzenia, jest to jednak niedokładna metoda, prowadząca do zafałszowań na korzyść lub niekorzyść użytkownika – co wpływa negatywnie na proces nauki. </w:t>
+      </w:r>
+      <w:r>
+        <w:t xml:space="preserve">Możemy jednak to wyeliminować podłączając keyboard do naszego urządzenia zewnętrznego, bezprzewodowo lub poprzez kabel, dzięki czemu aplikacja komunikując się po protokole MIDI zbiera dane bezpośrednio z </w:t>
+      </w:r>
+      <w:proofErr w:type="spellStart"/>
+      <w:r>
+        <w:t>keyboarda</w:t>
+      </w:r>
+      <w:proofErr w:type="spellEnd"/>
+      <w:r>
+        <w:t>.</w:t>
+      </w:r>
+      <w:r>
+        <w:t xml:space="preserve"> </w:t>
+      </w:r>
     </w:p>
     <w:p>
       <w:pPr>
@@ -928,20 +1208,40 @@
         <w:t>20</w:t>
       </w:r>
       <w:r>
-        <w:t xml:space="preserve"> euro za miesiąc (w zależności od płatności z góry za cały rok, czy opłaty pojedynczego miesiąca), a za pełen dostęp użytkownik</w:t>
-      </w:r>
-      <w:r>
-        <w:t xml:space="preserve"> jest zobligowany do zapłaty od 15 do 30 euro miesięcznie.</w:t>
+        <w:t xml:space="preserve"> </w:t>
+      </w:r>
+      <w:r>
+        <w:t>dolarów amerykańskich</w:t>
+      </w:r>
+      <w:r>
+        <w:t xml:space="preserve"> za miesiąc (w zależności od płatności z góry za cały rok, czy opłaty pojedynczego miesiąca), a za pełen dostęp użytkownik</w:t>
+      </w:r>
+      <w:r>
+        <w:t xml:space="preserve"> jest </w:t>
+      </w:r>
+      <w:r>
+        <w:lastRenderedPageBreak/>
+        <w:t xml:space="preserve">zobligowany do zapłaty od 15 do 30 </w:t>
+      </w:r>
+      <w:r>
+        <w:t>dolarów</w:t>
+      </w:r>
+      <w:r>
+        <w:t xml:space="preserve"> miesięcznie.</w:t>
+      </w:r>
+      <w:r>
+        <w:br/>
       </w:r>
     </w:p>
     <w:p>
       <w:pPr>
         <w:pStyle w:val="InzNagwek2"/>
       </w:pPr>
-      <w:r>
-        <w:lastRenderedPageBreak/>
+      <w:proofErr w:type="spellStart"/>
+      <w:r>
         <w:t>Synthesia</w:t>
       </w:r>
+      <w:proofErr w:type="spellEnd"/>
       <w:r>
         <w:t xml:space="preserve"> (grupa 2.)</w:t>
       </w:r>
@@ -955,13 +1255,13 @@
           <w:noProof/>
         </w:rPr>
         <w:drawing>
-          <wp:anchor distT="0" distB="0" distL="114300" distR="114300" simplePos="0" relativeHeight="251663360" behindDoc="0" locked="0" layoutInCell="1" allowOverlap="1" wp14:anchorId="20C756E4" wp14:editId="46CD70C5">
+          <wp:anchor distT="0" distB="0" distL="114300" distR="114300" simplePos="0" relativeHeight="251663360" behindDoc="0" locked="0" layoutInCell="1" allowOverlap="1" wp14:anchorId="20C756E4" wp14:editId="399F3039">
             <wp:simplePos x="0" y="0"/>
             <wp:positionH relativeFrom="margin">
               <wp:align>right</wp:align>
             </wp:positionH>
             <wp:positionV relativeFrom="page">
-              <wp:posOffset>2987040</wp:posOffset>
+              <wp:posOffset>3665220</wp:posOffset>
             </wp:positionV>
             <wp:extent cx="5760720" cy="4966335"/>
             <wp:effectExtent l="0" t="0" r="0" b="5715"/>
@@ -1014,9 +1314,11 @@
       <w:r>
         <w:t xml:space="preserve">Do korzystania z </w:t>
       </w:r>
+      <w:proofErr w:type="spellStart"/>
       <w:r>
         <w:t>Synthesii</w:t>
       </w:r>
+      <w:proofErr w:type="spellEnd"/>
       <w:r>
         <w:t xml:space="preserve"> również potrzebujemy zewnętrznego urządzenia, jak np. komputer. Oferowany przez nią tryb nauki działa analogicznie jak w poprzedn</w:t>
       </w:r>
@@ -1037,11 +1339,47 @@
           <w:lang w:val="en-US"/>
         </w:rPr>
       </w:pPr>
+      <w:proofErr w:type="spellStart"/>
       <w:r>
         <w:rPr>
           <w:lang w:val="en-US"/>
         </w:rPr>
-        <w:t xml:space="preserve">Interfejs programu, źródło: </w:t>
+        <w:t>Interfejs</w:t>
+      </w:r>
+      <w:proofErr w:type="spellEnd"/>
+      <w:r>
+        <w:rPr>
+          <w:lang w:val="en-US"/>
+        </w:rPr>
+        <w:t xml:space="preserve"> </w:t>
+      </w:r>
+      <w:proofErr w:type="spellStart"/>
+      <w:r>
+        <w:rPr>
+          <w:lang w:val="en-US"/>
+        </w:rPr>
+        <w:t>programu</w:t>
+      </w:r>
+      <w:proofErr w:type="spellEnd"/>
+      <w:r>
+        <w:rPr>
+          <w:lang w:val="en-US"/>
+        </w:rPr>
+        <w:t xml:space="preserve">, </w:t>
+      </w:r>
+      <w:proofErr w:type="spellStart"/>
+      <w:r>
+        <w:rPr>
+          <w:lang w:val="en-US"/>
+        </w:rPr>
+        <w:t>źródło</w:t>
+      </w:r>
+      <w:proofErr w:type="spellEnd"/>
+      <w:r>
+        <w:rPr>
+          <w:lang w:val="en-US"/>
+        </w:rPr>
+        <w:t xml:space="preserve">: </w:t>
       </w:r>
       <w:hyperlink r:id="rId14" w:history="1">
         <w:r>
@@ -1058,11 +1396,16 @@
         <w:pStyle w:val="Inz-Normalny"/>
       </w:pPr>
       <w:r>
-        <w:t>Bardzo dużą przewagą Synthesi</w:t>
+        <w:t xml:space="preserve">Bardzo dużą przewagą </w:t>
+      </w:r>
+      <w:proofErr w:type="spellStart"/>
+      <w:r>
+        <w:t>Synthesi</w:t>
       </w:r>
       <w:r>
         <w:t>i</w:t>
       </w:r>
+      <w:proofErr w:type="spellEnd"/>
       <w:r>
         <w:t>, jest to że oferuj</w:t>
       </w:r>
@@ -1073,7 +1416,11 @@
         <w:t xml:space="preserve"> ona możliwość wgrywania zewnętrznych utworów w formie MIDI – </w:t>
       </w:r>
       <w:r>
-        <w:t xml:space="preserve">co pozwala użytkownikom na naukę ogromnej ilości utworów. Program posiada także </w:t>
+        <w:t xml:space="preserve">co pozwala </w:t>
+      </w:r>
+      <w:r>
+        <w:lastRenderedPageBreak/>
+        <w:t xml:space="preserve">użytkownikom na naukę ogromnej ilości utworów. Program posiada także </w:t>
       </w:r>
       <w:r>
         <w:t>bardziej zaawansowane możliwości</w:t>
@@ -1085,19 +1432,204 @@
         <w:t xml:space="preserve"> utworów, np.</w:t>
       </w:r>
       <w:r>
-        <w:t xml:space="preserve"> tylko na jednej, </w:t>
-      </w:r>
+        <w:t xml:space="preserve"> tylko na jednej, konkretnej ręce, jednak jest to opcja, która nie zawsze działa poprawnie, przy każdym wgranym przez użytkownika utworze.</w:t>
+      </w:r>
+    </w:p>
+    <w:p>
+      <w:pPr>
+        <w:pStyle w:val="Inz-Normalny"/>
+      </w:pPr>
+      <w:r>
+        <w:t>Użytkownik dostaje dożywotni dostęp do programu po jednorazowej opłacie w wysokości 40 dolarów amerykańskich.</w:t>
+      </w:r>
+      <w:r>
+        <w:br/>
+      </w:r>
+    </w:p>
+    <w:p>
+      <w:pPr>
+        <w:pStyle w:val="InzNagwek2"/>
+      </w:pPr>
+      <w:r>
+        <w:t xml:space="preserve"> </w:t>
+      </w:r>
+      <w:proofErr w:type="spellStart"/>
+      <w:r>
+        <w:t>Key</w:t>
+      </w:r>
+      <w:proofErr w:type="spellEnd"/>
+      <w:r>
+        <w:t xml:space="preserve"> </w:t>
+      </w:r>
+      <w:proofErr w:type="spellStart"/>
+      <w:r>
+        <w:t>Lighting</w:t>
+      </w:r>
+      <w:proofErr w:type="spellEnd"/>
+      <w:r>
+        <w:t xml:space="preserve"> </w:t>
+      </w:r>
+      <w:proofErr w:type="spellStart"/>
+      <w:r>
+        <w:t>Keyboards</w:t>
+      </w:r>
+      <w:proofErr w:type="spellEnd"/>
+      <w:r>
+        <w:t>, na przykładzie rodziny CASIO LK (grupa 3.)</w:t>
+      </w:r>
+    </w:p>
+    <w:p>
+      <w:pPr>
+        <w:pStyle w:val="Inz-Normalny"/>
+      </w:pPr>
+      <w:r>
+        <w:t xml:space="preserve">Jest to najbardziej rozbudowany w stronę komfortu użytkownika system i najbardziej przypominający proponowane w tej pracy dyplomowej rozwiązanie. </w:t>
+      </w:r>
+    </w:p>
+    <w:p>
+      <w:pPr>
+        <w:pStyle w:val="Inz-Normalny"/>
+      </w:pPr>
+      <w:r>
+        <w:t>CASIO LK, to rodzina keyboardów posiadający wbudowany przez producenta system podświetlania klawiszy. Obecnie</w:t>
+      </w:r>
+      <w:r>
+        <w:t>, według producenta,</w:t>
+      </w:r>
+      <w:r>
+        <w:t xml:space="preserve"> w tej rodzinie znajdują się 2</w:t>
+      </w:r>
+      <w:r>
+        <w:t xml:space="preserve"> dalej produkowane,</w:t>
+      </w:r>
+      <w:r>
+        <w:t xml:space="preserve"> dostępne modele urządzeń</w:t>
+      </w:r>
+      <w:r>
+        <w:t xml:space="preserve"> (strona amerykańska </w:t>
+      </w:r>
+      <w:hyperlink r:id="rId15" w:history="1">
+        <w:r>
+          <w:rPr>
+            <w:rStyle w:val="Hipercze"/>
+          </w:rPr>
+          <w:t>https://www.casio.com/us/search-result/?query=&amp;tabOrder=..%2Fen_US%2Findex.html%2Cproducts&amp;referrerPageUrl=https%3A%2F%2Fwww.casio.com%2Fus%2Felectronic-musical-instruments%2Fbrands%2Fcasiotone%2F&amp;facetFilters=%7B%22c_category%22%3A%5B%7B%22c_category%22%3A%7B%22%24eq%22%3A%22Digital+Keyboard%22%7D%7D%5D%2C%22brand%22%3A%5B%7B%22brand%22%3A%7B%22%24eq%22%3A%22Casiotone%22%7D%7D%5D%2C%22c_series%22%3A%5B%7B%22c_series%22%3A%7B%22%24eq%22%3A%22Portable+Keyboards%22%7D%7D%5D%2C%22c_model%22%3A%5B%7B%22c_model%22%3A%7B%22%24eq%22%3A%22LK-S450%22%7D%7D%2C%7B%22c_model%22%3A%7B%22%24eq%22%3A%22LK-S250%22%7D%7D%5D%7D&amp;filters=%7B%7D&amp;verticalUrl=en_US%2Fproducts.html</w:t>
+        </w:r>
+      </w:hyperlink>
+      <w:r>
+        <w:t xml:space="preserve">), </w:t>
+      </w:r>
+      <w:r>
+        <w:t>a funkcja nie jest dostępna w żadnych innych keyboardach firmy.</w:t>
+      </w:r>
+    </w:p>
+    <w:p>
+      <w:pPr>
+        <w:pStyle w:val="Inz-Normalny"/>
+      </w:pPr>
+      <w:r>
+        <w:t xml:space="preserve">Ceny urządzeń wahają się od </w:t>
+      </w:r>
+      <w:r>
+        <w:t xml:space="preserve">200 do 300 dolarów amerykańskich, w modelu tańszym mamy dostępne 60 wbudowanych utworów ( </w:t>
+      </w:r>
+      <w:hyperlink r:id="rId16" w:history="1">
+        <w:r>
+          <w:rPr>
+            <w:rStyle w:val="Hipercze"/>
+          </w:rPr>
+          <w:t>https://www.casio.com/us/electronic-musical-instruments/product.LK-S250/</w:t>
+        </w:r>
+      </w:hyperlink>
+      <w:r>
+        <w:t xml:space="preserve"> ), a droższy CASIO LK-S450 posiada ich 160.</w:t>
+      </w:r>
+    </w:p>
+    <w:p>
+      <w:pPr>
+        <w:pStyle w:val="Inz-Normalny"/>
+      </w:pPr>
       <w:r>
         <w:lastRenderedPageBreak/>
-        <w:t>konkretnej ręce, jednak jest to opcja, która nie zawsze działa poprawnie, przy każdym wgranym przez użytkownika utworze.</w:t>
-      </w:r>
-    </w:p>
-    <w:p>
-      <w:pPr>
-        <w:pStyle w:val="Inz-Normalny"/>
-      </w:pPr>
-      <w:r>
-        <w:t>Użytkownik dostaje dożywotni dostęp do programu po jednorazowej opłacie w wysokości 40 dolarów amerykańskich.</w:t>
+        <w:t xml:space="preserve">Wbudowany w keyboardy LK system pozwala na naukę w kilku trybach( </w:t>
+      </w:r>
+      <w:hyperlink r:id="rId17" w:history="1">
+        <w:r>
+          <w:rPr>
+            <w:rStyle w:val="Hipercze"/>
+          </w:rPr>
+          <w:t>https://www.casio.com/content/dam/casio/global/support/manuals/electronic-musical-instruments/pdf/008-en/l/LKS250_usersguide_B_EN.pdf</w:t>
+        </w:r>
+      </w:hyperlink>
+      <w:r>
+        <w:t xml:space="preserve"> ):</w:t>
+      </w:r>
+    </w:p>
+    <w:p>
+      <w:pPr>
+        <w:pStyle w:val="Inz-Normalny"/>
+      </w:pPr>
+      <w:r>
+        <w:t>- EASY, gdzie podświetlane są klawisze aktualnie grane w utworze, utwór zatrzymuje się przy każdej nucie, do czasu zagrania przez użytkownika dowolnego klawisza (służy do nauki rytmu utworu).</w:t>
+      </w:r>
+    </w:p>
+    <w:p>
+      <w:pPr>
+        <w:pStyle w:val="Inz-Normalny"/>
+      </w:pPr>
+      <w:r>
+        <w:t>- LISTEN, gdzie po prostu zagrany jest cały utwór z podświetlaniem klawiszy (do wzrokowej nauki utworu).</w:t>
+      </w:r>
+    </w:p>
+    <w:p>
+      <w:pPr>
+        <w:pStyle w:val="Inz-Normalny"/>
+      </w:pPr>
+      <w:r>
+        <w:t>- WATCH, gdzie podświetlane są klawisze aktualnie grane w utworze, a utwór jest zatrzymany dopóki użytkownik nie naciśnie aktualnie wymaganego klawisza, kolejne do grania klawisze są reprezentowane przez mruganie.</w:t>
+      </w:r>
+    </w:p>
+    <w:p>
+      <w:pPr>
+        <w:pStyle w:val="Inz-Normalny"/>
+      </w:pPr>
+      <w:r>
+        <w:t>- REMEMBER, gdzie użytkownik gra utwór bez podświetlania klawiszy, jednak utwór jest zatrzymany do momentu zagrania właściwego klawisza.</w:t>
+      </w:r>
+    </w:p>
+    <w:p>
+      <w:pPr>
+        <w:pStyle w:val="Inz-Normalny"/>
+      </w:pPr>
+      <w:r>
+        <w:t>Przy wbudowanych w instrument utworach mamy także wyświetlany na ekranie poprawny sposób ułożenia rąk do gry konkretnych nut.</w:t>
+      </w:r>
+    </w:p>
+    <w:p>
+      <w:pPr>
+        <w:pStyle w:val="Inz-Normalny"/>
+      </w:pPr>
+      <w:r>
+        <w:t xml:space="preserve">Keyboardy te umożliwiają też wgrywania własnych utworów w formacie MIDI, poprzez połączenie </w:t>
+      </w:r>
+      <w:proofErr w:type="spellStart"/>
+      <w:r>
+        <w:t>keyboarda</w:t>
+      </w:r>
+      <w:proofErr w:type="spellEnd"/>
+      <w:r>
+        <w:t xml:space="preserve"> z aplikacją producenta </w:t>
+      </w:r>
+      <w:proofErr w:type="spellStart"/>
+      <w:r>
+        <w:t>Chordana</w:t>
+      </w:r>
+      <w:proofErr w:type="spellEnd"/>
+      <w:r>
+        <w:t xml:space="preserve"> Play lub poprzez kartę SD. Co ważne – w większości przypadków dalej obsługiwany jest wtedy system nauki gry.</w:t>
+      </w:r>
+      <w:r>
+        <w:br/>
       </w:r>
     </w:p>
     <w:p>
@@ -1105,16 +1637,818 @@
         <w:pStyle w:val="InzNagwek2"/>
       </w:pPr>
       <w:r>
-        <w:t xml:space="preserve"> Key Lighting Keyboards, na przykładzie rodziny CASIO LK (grupa 3.)</w:t>
-      </w:r>
-    </w:p>
-    <w:p>
-      <w:pPr>
-        <w:pStyle w:val="Inz-Normalny"/>
-      </w:pPr>
-      <w:r>
-        <w:t>Hej hej ehj</w:t>
-      </w:r>
+        <w:t xml:space="preserve"> Porównanie rynkowych rozwiązań z założeniami projektowymi </w:t>
+      </w:r>
+      <w:proofErr w:type="spellStart"/>
+      <w:r>
+        <w:t>AsystentaDiodowego</w:t>
+      </w:r>
+      <w:proofErr w:type="spellEnd"/>
+      <w:r>
+        <w:t xml:space="preserve"> (wymyśleć będzie trzeba </w:t>
+      </w:r>
+      <w:proofErr w:type="spellStart"/>
+      <w:r>
+        <w:t>jakas</w:t>
+      </w:r>
+      <w:proofErr w:type="spellEnd"/>
+      <w:r>
+        <w:t xml:space="preserve"> fajna </w:t>
+      </w:r>
+      <w:proofErr w:type="spellStart"/>
+      <w:r>
+        <w:t>nazwe</w:t>
+      </w:r>
+      <w:proofErr w:type="spellEnd"/>
+      <w:r>
+        <w:t xml:space="preserve"> XDD)</w:t>
+      </w:r>
+    </w:p>
+    <w:p>
+      <w:pPr>
+        <w:pStyle w:val="Inz-Normalny"/>
+      </w:pPr>
+      <w:r>
+        <w:t>Opisana poniżej tabela przedstawia zebrane i podsumowane informacje nt. rozwiązań rynkowych porównanych z rozwiązaniem proponowanym przez prace dyplomową</w:t>
+      </w:r>
+    </w:p>
+    <w:tbl>
+      <w:tblPr>
+        <w:tblStyle w:val="Tabela-Siatka"/>
+        <w:tblW w:w="10632" w:type="dxa"/>
+        <w:tblInd w:w="-714" w:type="dxa"/>
+        <w:tblLook w:val="04A0" w:firstRow="1" w:lastRow="0" w:firstColumn="1" w:lastColumn="0" w:noHBand="0" w:noVBand="1"/>
+      </w:tblPr>
+      <w:tblGrid>
+        <w:gridCol w:w="2285"/>
+        <w:gridCol w:w="1737"/>
+        <w:gridCol w:w="1965"/>
+        <w:gridCol w:w="2151"/>
+        <w:gridCol w:w="2494"/>
+      </w:tblGrid>
+      <w:tr>
+        <w:tc>
+          <w:tcPr>
+            <w:tcW w:w="2168" w:type="dxa"/>
+          </w:tcPr>
+          <w:p>
+            <w:pPr>
+              <w:pStyle w:val="Inz-Normalny"/>
+              <w:ind w:firstLine="0"/>
+            </w:pPr>
+          </w:p>
+        </w:tc>
+        <w:tc>
+          <w:tcPr>
+            <w:tcW w:w="1781" w:type="dxa"/>
+          </w:tcPr>
+          <w:p>
+            <w:pPr>
+              <w:pStyle w:val="Inz-Normalny"/>
+              <w:ind w:firstLine="0"/>
+              <w:rPr>
+                <w:b/>
+                <w:bCs/>
+              </w:rPr>
+            </w:pPr>
+            <w:r>
+              <w:rPr>
+                <w:b/>
+                <w:bCs/>
+              </w:rPr>
+              <w:t>Grupa 1. (</w:t>
+            </w:r>
+            <w:proofErr w:type="spellStart"/>
+            <w:r>
+              <w:rPr>
+                <w:b/>
+                <w:bCs/>
+              </w:rPr>
+              <w:t>Flowkey</w:t>
+            </w:r>
+            <w:proofErr w:type="spellEnd"/>
+            <w:r>
+              <w:rPr>
+                <w:b/>
+                <w:bCs/>
+              </w:rPr>
+              <w:t>)</w:t>
+            </w:r>
+          </w:p>
+        </w:tc>
+        <w:tc>
+          <w:tcPr>
+            <w:tcW w:w="2021" w:type="dxa"/>
+          </w:tcPr>
+          <w:p>
+            <w:pPr>
+              <w:pStyle w:val="Inz-Normalny"/>
+              <w:ind w:firstLine="0"/>
+              <w:rPr>
+                <w:b/>
+                <w:bCs/>
+              </w:rPr>
+            </w:pPr>
+            <w:r>
+              <w:rPr>
+                <w:b/>
+                <w:bCs/>
+              </w:rPr>
+              <w:t>Grupa 2. (</w:t>
+            </w:r>
+            <w:proofErr w:type="spellStart"/>
+            <w:r>
+              <w:rPr>
+                <w:b/>
+                <w:bCs/>
+              </w:rPr>
+              <w:t>Synthesia</w:t>
+            </w:r>
+            <w:proofErr w:type="spellEnd"/>
+            <w:r>
+              <w:rPr>
+                <w:b/>
+                <w:bCs/>
+              </w:rPr>
+              <w:t>)</w:t>
+            </w:r>
+          </w:p>
+        </w:tc>
+        <w:tc>
+          <w:tcPr>
+            <w:tcW w:w="2140" w:type="dxa"/>
+          </w:tcPr>
+          <w:p>
+            <w:pPr>
+              <w:pStyle w:val="Inz-Normalny"/>
+              <w:ind w:firstLine="0"/>
+              <w:rPr>
+                <w:b/>
+                <w:bCs/>
+              </w:rPr>
+            </w:pPr>
+            <w:r>
+              <w:rPr>
+                <w:b/>
+                <w:bCs/>
+              </w:rPr>
+              <w:t>Grupa 3. (Casio LK)</w:t>
+            </w:r>
+          </w:p>
+        </w:tc>
+        <w:tc>
+          <w:tcPr>
+            <w:tcW w:w="2522" w:type="dxa"/>
+          </w:tcPr>
+          <w:p>
+            <w:pPr>
+              <w:pStyle w:val="Inz-Normalny"/>
+              <w:ind w:firstLine="0"/>
+              <w:rPr>
+                <w:b/>
+                <w:bCs/>
+              </w:rPr>
+            </w:pPr>
+            <w:proofErr w:type="spellStart"/>
+            <w:r>
+              <w:rPr>
+                <w:b/>
+                <w:bCs/>
+              </w:rPr>
+              <w:t>AsystentDiodowy</w:t>
+            </w:r>
+            <w:proofErr w:type="spellEnd"/>
+          </w:p>
+        </w:tc>
+      </w:tr>
+      <w:tr>
+        <w:tc>
+          <w:tcPr>
+            <w:tcW w:w="2168" w:type="dxa"/>
+          </w:tcPr>
+          <w:p>
+            <w:pPr>
+              <w:pStyle w:val="Inz-Normalny"/>
+              <w:ind w:firstLine="0"/>
+              <w:rPr>
+                <w:b/>
+                <w:bCs/>
+              </w:rPr>
+            </w:pPr>
+            <w:r>
+              <w:rPr>
+                <w:b/>
+                <w:bCs/>
+              </w:rPr>
+              <w:t>Cena</w:t>
+            </w:r>
+          </w:p>
+        </w:tc>
+        <w:tc>
+          <w:tcPr>
+            <w:tcW w:w="1781" w:type="dxa"/>
+          </w:tcPr>
+          <w:p>
+            <w:pPr>
+              <w:pStyle w:val="Inz-Normalny"/>
+              <w:ind w:firstLine="0"/>
+            </w:pPr>
+            <w:r>
+              <w:t>Od 10 do 30$ miesięcznie</w:t>
+            </w:r>
+          </w:p>
+        </w:tc>
+        <w:tc>
+          <w:tcPr>
+            <w:tcW w:w="2021" w:type="dxa"/>
+          </w:tcPr>
+          <w:p>
+            <w:pPr>
+              <w:pStyle w:val="Inz-Normalny"/>
+              <w:ind w:firstLine="0"/>
+            </w:pPr>
+            <w:r>
+              <w:t>40$</w:t>
+            </w:r>
+          </w:p>
+        </w:tc>
+        <w:tc>
+          <w:tcPr>
+            <w:tcW w:w="2140" w:type="dxa"/>
+          </w:tcPr>
+          <w:p>
+            <w:pPr>
+              <w:pStyle w:val="Inz-Normalny"/>
+              <w:ind w:firstLine="0"/>
+            </w:pPr>
+            <w:r>
+              <w:t>Minimum 200$</w:t>
+            </w:r>
+          </w:p>
+        </w:tc>
+        <w:tc>
+          <w:tcPr>
+            <w:tcW w:w="2522" w:type="dxa"/>
+          </w:tcPr>
+          <w:p>
+            <w:pPr>
+              <w:pStyle w:val="Inz-Normalny"/>
+              <w:ind w:firstLine="0"/>
+            </w:pPr>
+            <w:r>
+              <w:t>?</w:t>
+            </w:r>
+          </w:p>
+        </w:tc>
+      </w:tr>
+      <w:tr>
+        <w:tc>
+          <w:tcPr>
+            <w:tcW w:w="2168" w:type="dxa"/>
+          </w:tcPr>
+          <w:p>
+            <w:pPr>
+              <w:pStyle w:val="Inz-Normalny"/>
+              <w:ind w:firstLine="0"/>
+              <w:rPr>
+                <w:b/>
+                <w:bCs/>
+              </w:rPr>
+            </w:pPr>
+            <w:r>
+              <w:rPr>
+                <w:b/>
+                <w:bCs/>
+              </w:rPr>
+              <w:lastRenderedPageBreak/>
+              <w:t>Kompatybilność z wieloma keyboardami</w:t>
+            </w:r>
+          </w:p>
+        </w:tc>
+        <w:tc>
+          <w:tcPr>
+            <w:tcW w:w="1781" w:type="dxa"/>
+          </w:tcPr>
+          <w:p>
+            <w:pPr>
+              <w:pStyle w:val="Inz-Normalny"/>
+              <w:ind w:firstLine="0"/>
+            </w:pPr>
+            <w:r>
+              <w:t>Tak</w:t>
+            </w:r>
+          </w:p>
+        </w:tc>
+        <w:tc>
+          <w:tcPr>
+            <w:tcW w:w="2021" w:type="dxa"/>
+          </w:tcPr>
+          <w:p>
+            <w:pPr>
+              <w:pStyle w:val="Inz-Normalny"/>
+              <w:ind w:firstLine="0"/>
+            </w:pPr>
+            <w:r>
+              <w:t>Tak</w:t>
+            </w:r>
+          </w:p>
+        </w:tc>
+        <w:tc>
+          <w:tcPr>
+            <w:tcW w:w="2140" w:type="dxa"/>
+          </w:tcPr>
+          <w:p>
+            <w:pPr>
+              <w:pStyle w:val="Inz-Normalny"/>
+              <w:ind w:firstLine="0"/>
+            </w:pPr>
+            <w:r>
+              <w:t>Wybrane modele, na stronie producenta 2</w:t>
+            </w:r>
+          </w:p>
+        </w:tc>
+        <w:tc>
+          <w:tcPr>
+            <w:tcW w:w="2522" w:type="dxa"/>
+          </w:tcPr>
+          <w:p>
+            <w:pPr>
+              <w:pStyle w:val="Inz-Normalny"/>
+              <w:ind w:firstLine="0"/>
+            </w:pPr>
+            <w:r>
+              <w:t>Tak</w:t>
+            </w:r>
+          </w:p>
+        </w:tc>
+      </w:tr>
+      <w:tr>
+        <w:tc>
+          <w:tcPr>
+            <w:tcW w:w="2168" w:type="dxa"/>
+          </w:tcPr>
+          <w:p>
+            <w:pPr>
+              <w:pStyle w:val="Inz-Normalny"/>
+              <w:ind w:firstLine="0"/>
+              <w:rPr>
+                <w:b/>
+                <w:bCs/>
+              </w:rPr>
+            </w:pPr>
+            <w:r>
+              <w:rPr>
+                <w:b/>
+                <w:bCs/>
+              </w:rPr>
+              <w:t>Mobilność</w:t>
+            </w:r>
+          </w:p>
+        </w:tc>
+        <w:tc>
+          <w:tcPr>
+            <w:tcW w:w="1781" w:type="dxa"/>
+          </w:tcPr>
+          <w:p>
+            <w:pPr>
+              <w:pStyle w:val="Inz-Normalny"/>
+              <w:ind w:firstLine="0"/>
+            </w:pPr>
+            <w:r>
+              <w:t>Wymagane zewnętrzne urządzenie</w:t>
+            </w:r>
+          </w:p>
+        </w:tc>
+        <w:tc>
+          <w:tcPr>
+            <w:tcW w:w="2021" w:type="dxa"/>
+          </w:tcPr>
+          <w:p>
+            <w:pPr>
+              <w:pStyle w:val="Inz-Normalny"/>
+              <w:ind w:firstLine="0"/>
+            </w:pPr>
+            <w:r>
+              <w:t>Wymagane zewnętrzne urządzenie</w:t>
+            </w:r>
+          </w:p>
+        </w:tc>
+        <w:tc>
+          <w:tcPr>
+            <w:tcW w:w="2140" w:type="dxa"/>
+          </w:tcPr>
+          <w:p>
+            <w:pPr>
+              <w:pStyle w:val="Inz-Normalny"/>
+              <w:ind w:firstLine="0"/>
+            </w:pPr>
+            <w:r>
+              <w:t>System nauki wbudowany w keyboard</w:t>
+            </w:r>
+          </w:p>
+        </w:tc>
+        <w:tc>
+          <w:tcPr>
+            <w:tcW w:w="2522" w:type="dxa"/>
+          </w:tcPr>
+          <w:p>
+            <w:pPr>
+              <w:pStyle w:val="Inz-Normalny"/>
+              <w:ind w:firstLine="0"/>
+            </w:pPr>
+            <w:r>
+              <w:t>Wymagany tylko Asystent diodowy</w:t>
+            </w:r>
+          </w:p>
+        </w:tc>
+      </w:tr>
+      <w:tr>
+        <w:tc>
+          <w:tcPr>
+            <w:tcW w:w="2168" w:type="dxa"/>
+          </w:tcPr>
+          <w:p>
+            <w:pPr>
+              <w:pStyle w:val="Inz-Normalny"/>
+              <w:ind w:firstLine="0"/>
+              <w:rPr>
+                <w:b/>
+                <w:bCs/>
+              </w:rPr>
+            </w:pPr>
+            <w:r>
+              <w:rPr>
+                <w:b/>
+                <w:bCs/>
+              </w:rPr>
+              <w:t>Możliwość wgrywania własnych utworów w formacie MIDI</w:t>
+            </w:r>
+          </w:p>
+        </w:tc>
+        <w:tc>
+          <w:tcPr>
+            <w:tcW w:w="1781" w:type="dxa"/>
+          </w:tcPr>
+          <w:p>
+            <w:pPr>
+              <w:pStyle w:val="Inz-Normalny"/>
+              <w:ind w:firstLine="0"/>
+            </w:pPr>
+            <w:r>
+              <w:t>Nie</w:t>
+            </w:r>
+          </w:p>
+        </w:tc>
+        <w:tc>
+          <w:tcPr>
+            <w:tcW w:w="2021" w:type="dxa"/>
+          </w:tcPr>
+          <w:p>
+            <w:pPr>
+              <w:pStyle w:val="Inz-Normalny"/>
+              <w:ind w:firstLine="0"/>
+            </w:pPr>
+            <w:r>
+              <w:t>Tak, bezpośrednio z komputera</w:t>
+            </w:r>
+          </w:p>
+        </w:tc>
+        <w:tc>
+          <w:tcPr>
+            <w:tcW w:w="2140" w:type="dxa"/>
+          </w:tcPr>
+          <w:p>
+            <w:pPr>
+              <w:pStyle w:val="Inz-Normalny"/>
+              <w:ind w:firstLine="0"/>
+            </w:pPr>
+            <w:r>
+              <w:t>Tak, z wykorzystaniem zewnętrznych aplikacji lub karty SD</w:t>
+            </w:r>
+          </w:p>
+        </w:tc>
+        <w:tc>
+          <w:tcPr>
+            <w:tcW w:w="2522" w:type="dxa"/>
+          </w:tcPr>
+          <w:p>
+            <w:pPr>
+              <w:pStyle w:val="Inz-Normalny"/>
+              <w:ind w:firstLine="0"/>
+            </w:pPr>
+            <w:r>
+              <w:t>Tak, bezpośrednio z komputera</w:t>
+            </w:r>
+          </w:p>
+        </w:tc>
+      </w:tr>
+      <w:tr>
+        <w:tc>
+          <w:tcPr>
+            <w:tcW w:w="2168" w:type="dxa"/>
+          </w:tcPr>
+          <w:p>
+            <w:pPr>
+              <w:pStyle w:val="Inz-Normalny"/>
+              <w:ind w:firstLine="0"/>
+              <w:rPr>
+                <w:b/>
+                <w:bCs/>
+              </w:rPr>
+            </w:pPr>
+            <w:r>
+              <w:rPr>
+                <w:b/>
+                <w:bCs/>
+              </w:rPr>
+              <w:t>Funkcja pętli</w:t>
+            </w:r>
+          </w:p>
+        </w:tc>
+        <w:tc>
+          <w:tcPr>
+            <w:tcW w:w="1781" w:type="dxa"/>
+          </w:tcPr>
+          <w:p>
+            <w:pPr>
+              <w:pStyle w:val="Inz-Normalny"/>
+              <w:ind w:firstLine="0"/>
+            </w:pPr>
+            <w:r>
+              <w:t>Tak</w:t>
+            </w:r>
+          </w:p>
+        </w:tc>
+        <w:tc>
+          <w:tcPr>
+            <w:tcW w:w="2021" w:type="dxa"/>
+          </w:tcPr>
+          <w:p>
+            <w:pPr>
+              <w:pStyle w:val="Inz-Normalny"/>
+              <w:ind w:firstLine="0"/>
+            </w:pPr>
+            <w:r>
+              <w:t>Tak</w:t>
+            </w:r>
+          </w:p>
+        </w:tc>
+        <w:tc>
+          <w:tcPr>
+            <w:tcW w:w="2140" w:type="dxa"/>
+          </w:tcPr>
+          <w:p>
+            <w:pPr>
+              <w:pStyle w:val="Inz-Normalny"/>
+              <w:ind w:firstLine="0"/>
+            </w:pPr>
+            <w:r>
+              <w:t>Tak</w:t>
+            </w:r>
+          </w:p>
+        </w:tc>
+        <w:tc>
+          <w:tcPr>
+            <w:tcW w:w="2522" w:type="dxa"/>
+          </w:tcPr>
+          <w:p>
+            <w:pPr>
+              <w:pStyle w:val="Inz-Normalny"/>
+              <w:ind w:firstLine="0"/>
+            </w:pPr>
+            <w:r>
+              <w:t>?</w:t>
+            </w:r>
+          </w:p>
+        </w:tc>
+      </w:tr>
+      <w:tr>
+        <w:tc>
+          <w:tcPr>
+            <w:tcW w:w="2168" w:type="dxa"/>
+          </w:tcPr>
+          <w:p>
+            <w:pPr>
+              <w:pStyle w:val="Inz-Normalny"/>
+              <w:ind w:firstLine="0"/>
+              <w:rPr>
+                <w:b/>
+                <w:bCs/>
+              </w:rPr>
+            </w:pPr>
+            <w:r>
+              <w:rPr>
+                <w:b/>
+                <w:bCs/>
+              </w:rPr>
+              <w:t>Nauka gry tylko jednej ręki</w:t>
+            </w:r>
+          </w:p>
+        </w:tc>
+        <w:tc>
+          <w:tcPr>
+            <w:tcW w:w="1781" w:type="dxa"/>
+          </w:tcPr>
+          <w:p>
+            <w:pPr>
+              <w:pStyle w:val="Inz-Normalny"/>
+              <w:ind w:firstLine="0"/>
+            </w:pPr>
+            <w:r>
+              <w:t>Tak</w:t>
+            </w:r>
+          </w:p>
+        </w:tc>
+        <w:tc>
+          <w:tcPr>
+            <w:tcW w:w="2021" w:type="dxa"/>
+          </w:tcPr>
+          <w:p>
+            <w:pPr>
+              <w:pStyle w:val="Inz-Normalny"/>
+              <w:ind w:firstLine="0"/>
+            </w:pPr>
+            <w:r>
+              <w:t>Tak, w niektórych utworach</w:t>
+            </w:r>
+          </w:p>
+        </w:tc>
+        <w:tc>
+          <w:tcPr>
+            <w:tcW w:w="2140" w:type="dxa"/>
+          </w:tcPr>
+          <w:p>
+            <w:pPr>
+              <w:pStyle w:val="Inz-Normalny"/>
+              <w:ind w:firstLine="0"/>
+            </w:pPr>
+            <w:r>
+              <w:t>Tak, w niektórych utworach</w:t>
+            </w:r>
+          </w:p>
+        </w:tc>
+        <w:tc>
+          <w:tcPr>
+            <w:tcW w:w="2522" w:type="dxa"/>
+          </w:tcPr>
+          <w:p>
+            <w:pPr>
+              <w:pStyle w:val="Inz-Normalny"/>
+              <w:ind w:firstLine="0"/>
+            </w:pPr>
+            <w:r>
+              <w:t>?</w:t>
+            </w:r>
+          </w:p>
+        </w:tc>
+      </w:tr>
+      <w:tr>
+        <w:tc>
+          <w:tcPr>
+            <w:tcW w:w="2168" w:type="dxa"/>
+          </w:tcPr>
+          <w:p>
+            <w:pPr>
+              <w:pStyle w:val="Inz-Normalny"/>
+              <w:ind w:firstLine="0"/>
+              <w:rPr>
+                <w:b/>
+                <w:bCs/>
+              </w:rPr>
+            </w:pPr>
+            <w:r>
+              <w:rPr>
+                <w:b/>
+                <w:bCs/>
+              </w:rPr>
+              <w:t>Podświetlane klawisze</w:t>
+            </w:r>
+          </w:p>
+        </w:tc>
+        <w:tc>
+          <w:tcPr>
+            <w:tcW w:w="1781" w:type="dxa"/>
+          </w:tcPr>
+          <w:p>
+            <w:pPr>
+              <w:pStyle w:val="Inz-Normalny"/>
+              <w:ind w:firstLine="0"/>
+            </w:pPr>
+            <w:r>
+              <w:t>Nie</w:t>
+            </w:r>
+          </w:p>
+        </w:tc>
+        <w:tc>
+          <w:tcPr>
+            <w:tcW w:w="2021" w:type="dxa"/>
+          </w:tcPr>
+          <w:p>
+            <w:pPr>
+              <w:pStyle w:val="Inz-Normalny"/>
+              <w:ind w:firstLine="0"/>
+            </w:pPr>
+            <w:r>
+              <w:t>Nie</w:t>
+            </w:r>
+          </w:p>
+        </w:tc>
+        <w:tc>
+          <w:tcPr>
+            <w:tcW w:w="2140" w:type="dxa"/>
+          </w:tcPr>
+          <w:p>
+            <w:pPr>
+              <w:pStyle w:val="Inz-Normalny"/>
+              <w:ind w:firstLine="0"/>
+            </w:pPr>
+            <w:r>
+              <w:t>Tak</w:t>
+            </w:r>
+          </w:p>
+        </w:tc>
+        <w:tc>
+          <w:tcPr>
+            <w:tcW w:w="2522" w:type="dxa"/>
+          </w:tcPr>
+          <w:p>
+            <w:pPr>
+              <w:pStyle w:val="Inz-Normalny"/>
+              <w:ind w:firstLine="0"/>
+            </w:pPr>
+            <w:r>
+              <w:t>Tak</w:t>
+            </w:r>
+          </w:p>
+        </w:tc>
+      </w:tr>
+      <w:tr>
+        <w:tc>
+          <w:tcPr>
+            <w:tcW w:w="2168" w:type="dxa"/>
+          </w:tcPr>
+          <w:p>
+            <w:pPr>
+              <w:pStyle w:val="Inz-Normalny"/>
+              <w:ind w:firstLine="0"/>
+            </w:pPr>
+          </w:p>
+        </w:tc>
+        <w:tc>
+          <w:tcPr>
+            <w:tcW w:w="1781" w:type="dxa"/>
+          </w:tcPr>
+          <w:p>
+            <w:pPr>
+              <w:pStyle w:val="Inz-Normalny"/>
+              <w:ind w:firstLine="0"/>
+            </w:pPr>
+          </w:p>
+        </w:tc>
+        <w:tc>
+          <w:tcPr>
+            <w:tcW w:w="2021" w:type="dxa"/>
+          </w:tcPr>
+          <w:p>
+            <w:pPr>
+              <w:pStyle w:val="Inz-Normalny"/>
+              <w:ind w:firstLine="0"/>
+            </w:pPr>
+          </w:p>
+        </w:tc>
+        <w:tc>
+          <w:tcPr>
+            <w:tcW w:w="2140" w:type="dxa"/>
+          </w:tcPr>
+          <w:p>
+            <w:pPr>
+              <w:pStyle w:val="Inz-Normalny"/>
+              <w:ind w:firstLine="0"/>
+            </w:pPr>
+          </w:p>
+        </w:tc>
+        <w:tc>
+          <w:tcPr>
+            <w:tcW w:w="2522" w:type="dxa"/>
+          </w:tcPr>
+          <w:p>
+            <w:pPr>
+              <w:pStyle w:val="Inz-Normalny"/>
+              <w:ind w:firstLine="0"/>
+            </w:pPr>
+          </w:p>
+        </w:tc>
+      </w:tr>
+    </w:tbl>
+    <w:p>
+      <w:pPr>
+        <w:pStyle w:val="Inz-Normalny"/>
+      </w:pPr>
+    </w:p>
+    <w:p>
+      <w:pPr>
+        <w:pStyle w:val="Inz-Normalny"/>
+      </w:pPr>
     </w:p>
     <w:sectPr>
       <w:pgSz w:w="11906" w:h="16838"/>
@@ -2033,6 +3367,7 @@
   <w:style w:type="character" w:default="1" w:styleId="Domylnaczcionkaakapitu">
     <w:name w:val="Default Paragraph Font"/>
     <w:uiPriority w:val="1"/>
+    <w:semiHidden/>
     <w:unhideWhenUsed/>
   </w:style>
   <w:style w:type="table" w:default="1" w:styleId="Standardowy">
@@ -2491,6 +3826,25 @@
       <w:color w:val="96607D" w:themeColor="followedHyperlink"/>
       <w:u w:val="single"/>
     </w:rPr>
+  </w:style>
+  <w:style w:type="table" w:styleId="Tabela-Siatka">
+    <w:name w:val="Table Grid"/>
+    <w:basedOn w:val="Standardowy"/>
+    <w:uiPriority w:val="39"/>
+    <w:rsid w:val="00AA731E"/>
+    <w:pPr>
+      <w:spacing w:after="0" w:line="240" w:lineRule="auto"/>
+    </w:pPr>
+    <w:tblPr>
+      <w:tblBorders>
+        <w:top w:val="single" w:sz="4" w:space="0" w:color="auto"/>
+        <w:left w:val="single" w:sz="4" w:space="0" w:color="auto"/>
+        <w:bottom w:val="single" w:sz="4" w:space="0" w:color="auto"/>
+        <w:right w:val="single" w:sz="4" w:space="0" w:color="auto"/>
+        <w:insideH w:val="single" w:sz="4" w:space="0" w:color="auto"/>
+        <w:insideV w:val="single" w:sz="4" w:space="0" w:color="auto"/>
+      </w:tblBorders>
+    </w:tblPr>
   </w:style>
 </w:styles>
 </file>

</xml_diff>

<commit_message>
Started writing in new template, already modified previous ten pages to the new template. First two chapters are done, now need to start writing about software.
</commit_message>
<xml_diff>
--- a/czesc_teoretyczna/Inżynierka.docx
+++ b/czesc_teoretyczna/Inżynierka.docx
@@ -2,10 +2,879 @@
 <file path=word/document.xml><?xml version="1.0" encoding="utf-8"?>
 <w:document xmlns:wpc="http://schemas.microsoft.com/office/word/2010/wordprocessingCanvas" xmlns:cx="http://schemas.microsoft.com/office/drawing/2014/chartex" xmlns:cx1="http://schemas.microsoft.com/office/drawing/2015/9/8/chartex" xmlns:cx2="http://schemas.microsoft.com/office/drawing/2015/10/21/chartex" xmlns:cx3="http://schemas.microsoft.com/office/drawing/2016/5/9/chartex" xmlns:cx4="http://schemas.microsoft.com/office/drawing/2016/5/10/chartex" xmlns:cx5="http://schemas.microsoft.com/office/drawing/2016/5/11/chartex" xmlns:cx6="http://schemas.microsoft.com/office/drawing/2016/5/12/chartex" xmlns:cx7="http://schemas.microsoft.com/office/drawing/2016/5/13/chartex" xmlns:cx8="http://schemas.microsoft.com/office/drawing/2016/5/14/chartex" xmlns:mc="http://schemas.openxmlformats.org/markup-compatibility/2006" xmlns:aink="http://schemas.microsoft.com/office/drawing/2016/ink" xmlns:am3d="http://schemas.microsoft.com/office/drawing/2017/model3d" xmlns:o="urn:schemas-microsoft-com:office:office" xmlns:oel="http://schemas.microsoft.com/office/2019/extlst" xmlns:r="http://schemas.openxmlformats.org/officeDocument/2006/relationships" xmlns:m="http://schemas.openxmlformats.org/officeDocument/2006/math" xmlns:v="urn:schemas-microsoft-com:vml" xmlns:wp14="http://schemas.microsoft.com/office/word/2010/wordprocessingDrawing" xmlns:wp="http://schemas.openxmlformats.org/drawingml/2006/wordprocessingDrawing" xmlns:w10="urn:schemas-microsoft-com:office:word" xmlns:w="http://schemas.openxmlformats.org/wordprocessingml/2006/main" xmlns:w14="http://schemas.microsoft.com/office/word/2010/wordml" xmlns:w15="http://schemas.microsoft.com/office/word/2012/wordml" xmlns:w16cex="http://schemas.microsoft.com/office/word/2018/wordml/cex" xmlns:w16cid="http://schemas.microsoft.com/office/word/2016/wordml/cid" xmlns:w16="http://schemas.microsoft.com/office/word/2018/wordml" xmlns:w16du="http://schemas.microsoft.com/office/word/2023/wordml/word16du" xmlns:w16sdtdh="http://schemas.microsoft.com/office/word/2020/wordml/sdtdatahash" xmlns:w16sdtfl="http://schemas.microsoft.com/office/word/2024/wordml/sdtformatlock" xmlns:w16se="http://schemas.microsoft.com/office/word/2015/wordml/symex" xmlns:wpg="http://schemas.microsoft.com/office/word/2010/wordprocessingGroup" xmlns:wpi="http://schemas.microsoft.com/office/word/2010/wordprocessingInk" xmlns:wne="http://schemas.microsoft.com/office/word/2006/wordml" xmlns:wps="http://schemas.microsoft.com/office/word/2010/wordprocessingShape" mc:Ignorable="w14 w15 w16se w16cid w16 w16cex w16sdtdh w16sdtfl w16du wp14">
   <w:body>
+    <w:sdt>
+      <w:sdtPr>
+        <w:id w:val="845984128"/>
+        <w:docPartObj>
+          <w:docPartGallery w:val="Table of Contents"/>
+          <w:docPartUnique/>
+        </w:docPartObj>
+      </w:sdtPr>
+      <w:sdtEndPr>
+        <w:rPr>
+          <w:rFonts w:asciiTheme="minorHAnsi" w:eastAsiaTheme="minorHAnsi" w:hAnsiTheme="minorHAnsi" w:cstheme="minorBidi"/>
+          <w:b/>
+          <w:bCs/>
+          <w:color w:val="auto"/>
+          <w:kern w:val="2"/>
+          <w:sz w:val="22"/>
+          <w:szCs w:val="22"/>
+          <w:lang w:eastAsia="en-US"/>
+          <w14:ligatures w14:val="standardContextual"/>
+        </w:rPr>
+      </w:sdtEndPr>
+      <w:sdtContent>
+        <w:p>
+          <w:pPr>
+            <w:pStyle w:val="Nagwekspisutreci"/>
+          </w:pPr>
+          <w:r>
+            <w:t>Spis treści</w:t>
+          </w:r>
+        </w:p>
+        <w:p>
+          <w:pPr>
+            <w:pStyle w:val="Spistreci1"/>
+            <w:tabs>
+              <w:tab w:val="right" w:leader="dot" w:pos="9062"/>
+            </w:tabs>
+            <w:rPr>
+              <w:noProof/>
+            </w:rPr>
+          </w:pPr>
+          <w:r>
+            <w:fldChar w:fldCharType="begin"/>
+          </w:r>
+          <w:r>
+            <w:instrText xml:space="preserve"> TOC \o "1-3" \h \z \u </w:instrText>
+          </w:r>
+          <w:r>
+            <w:fldChar w:fldCharType="separate"/>
+          </w:r>
+          <w:hyperlink w:anchor="_Toc217232159" w:history="1">
+            <w:r>
+              <w:rPr>
+                <w:rStyle w:val="Hipercze"/>
+                <w:noProof/>
+              </w:rPr>
+              <w:t>Rozdział 1.:  Protokół MIDI</w:t>
+            </w:r>
+            <w:r>
+              <w:rPr>
+                <w:noProof/>
+                <w:webHidden/>
+              </w:rPr>
+              <w:tab/>
+            </w:r>
+            <w:r>
+              <w:rPr>
+                <w:noProof/>
+                <w:webHidden/>
+              </w:rPr>
+              <w:fldChar w:fldCharType="begin"/>
+            </w:r>
+            <w:r>
+              <w:rPr>
+                <w:noProof/>
+                <w:webHidden/>
+              </w:rPr>
+              <w:instrText xml:space="preserve"> PAGEREF _Toc217232159 \h </w:instrText>
+            </w:r>
+            <w:r>
+              <w:rPr>
+                <w:noProof/>
+                <w:webHidden/>
+              </w:rPr>
+            </w:r>
+            <w:r>
+              <w:rPr>
+                <w:noProof/>
+                <w:webHidden/>
+              </w:rPr>
+              <w:fldChar w:fldCharType="separate"/>
+            </w:r>
+            <w:r>
+              <w:rPr>
+                <w:noProof/>
+                <w:webHidden/>
+              </w:rPr>
+              <w:t>1</w:t>
+            </w:r>
+            <w:r>
+              <w:rPr>
+                <w:noProof/>
+                <w:webHidden/>
+              </w:rPr>
+              <w:fldChar w:fldCharType="end"/>
+            </w:r>
+          </w:hyperlink>
+        </w:p>
+        <w:p>
+          <w:pPr>
+            <w:pStyle w:val="Spistreci2"/>
+            <w:tabs>
+              <w:tab w:val="left" w:pos="720"/>
+              <w:tab w:val="right" w:leader="dot" w:pos="9062"/>
+            </w:tabs>
+            <w:rPr>
+              <w:noProof/>
+            </w:rPr>
+          </w:pPr>
+          <w:hyperlink w:anchor="_Toc217232160" w:history="1">
+            <w:r>
+              <w:rPr>
+                <w:rStyle w:val="Hipercze"/>
+                <w:b/>
+                <w:bCs/>
+                <w:noProof/>
+              </w:rPr>
+              <w:t>1.</w:t>
+            </w:r>
+            <w:r>
+              <w:rPr>
+                <w:noProof/>
+              </w:rPr>
+              <w:tab/>
+            </w:r>
+            <w:r>
+              <w:rPr>
+                <w:rStyle w:val="Hipercze"/>
+                <w:noProof/>
+              </w:rPr>
+              <w:t>Ogólny opis protokołu</w:t>
+            </w:r>
+            <w:r>
+              <w:rPr>
+                <w:noProof/>
+                <w:webHidden/>
+              </w:rPr>
+              <w:tab/>
+            </w:r>
+            <w:r>
+              <w:rPr>
+                <w:noProof/>
+                <w:webHidden/>
+              </w:rPr>
+              <w:fldChar w:fldCharType="begin"/>
+            </w:r>
+            <w:r>
+              <w:rPr>
+                <w:noProof/>
+                <w:webHidden/>
+              </w:rPr>
+              <w:instrText xml:space="preserve"> PAGEREF _Toc217232160 \h </w:instrText>
+            </w:r>
+            <w:r>
+              <w:rPr>
+                <w:noProof/>
+                <w:webHidden/>
+              </w:rPr>
+            </w:r>
+            <w:r>
+              <w:rPr>
+                <w:noProof/>
+                <w:webHidden/>
+              </w:rPr>
+              <w:fldChar w:fldCharType="separate"/>
+            </w:r>
+            <w:r>
+              <w:rPr>
+                <w:noProof/>
+                <w:webHidden/>
+              </w:rPr>
+              <w:t>1</w:t>
+            </w:r>
+            <w:r>
+              <w:rPr>
+                <w:noProof/>
+                <w:webHidden/>
+              </w:rPr>
+              <w:fldChar w:fldCharType="end"/>
+            </w:r>
+          </w:hyperlink>
+        </w:p>
+        <w:p>
+          <w:pPr>
+            <w:pStyle w:val="Spistreci2"/>
+            <w:tabs>
+              <w:tab w:val="left" w:pos="720"/>
+              <w:tab w:val="right" w:leader="dot" w:pos="9062"/>
+            </w:tabs>
+            <w:rPr>
+              <w:noProof/>
+            </w:rPr>
+          </w:pPr>
+          <w:hyperlink w:anchor="_Toc217232161" w:history="1">
+            <w:r>
+              <w:rPr>
+                <w:rStyle w:val="Hipercze"/>
+                <w:b/>
+                <w:bCs/>
+                <w:noProof/>
+              </w:rPr>
+              <w:t>2.</w:t>
+            </w:r>
+            <w:r>
+              <w:rPr>
+                <w:noProof/>
+              </w:rPr>
+              <w:tab/>
+            </w:r>
+            <w:r>
+              <w:rPr>
+                <w:rStyle w:val="Hipercze"/>
+                <w:noProof/>
+              </w:rPr>
+              <w:t>Dziennik definicji</w:t>
+            </w:r>
+            <w:r>
+              <w:rPr>
+                <w:noProof/>
+                <w:webHidden/>
+              </w:rPr>
+              <w:tab/>
+            </w:r>
+            <w:r>
+              <w:rPr>
+                <w:noProof/>
+                <w:webHidden/>
+              </w:rPr>
+              <w:fldChar w:fldCharType="begin"/>
+            </w:r>
+            <w:r>
+              <w:rPr>
+                <w:noProof/>
+                <w:webHidden/>
+              </w:rPr>
+              <w:instrText xml:space="preserve"> PAGEREF _Toc217232161 \h </w:instrText>
+            </w:r>
+            <w:r>
+              <w:rPr>
+                <w:noProof/>
+                <w:webHidden/>
+              </w:rPr>
+            </w:r>
+            <w:r>
+              <w:rPr>
+                <w:noProof/>
+                <w:webHidden/>
+              </w:rPr>
+              <w:fldChar w:fldCharType="separate"/>
+            </w:r>
+            <w:r>
+              <w:rPr>
+                <w:noProof/>
+                <w:webHidden/>
+              </w:rPr>
+              <w:t>1</w:t>
+            </w:r>
+            <w:r>
+              <w:rPr>
+                <w:noProof/>
+                <w:webHidden/>
+              </w:rPr>
+              <w:fldChar w:fldCharType="end"/>
+            </w:r>
+          </w:hyperlink>
+        </w:p>
+        <w:p>
+          <w:pPr>
+            <w:pStyle w:val="Spistreci2"/>
+            <w:tabs>
+              <w:tab w:val="left" w:pos="720"/>
+              <w:tab w:val="right" w:leader="dot" w:pos="9062"/>
+            </w:tabs>
+            <w:rPr>
+              <w:noProof/>
+            </w:rPr>
+          </w:pPr>
+          <w:hyperlink w:anchor="_Toc217232162" w:history="1">
+            <w:r>
+              <w:rPr>
+                <w:rStyle w:val="Hipercze"/>
+                <w:b/>
+                <w:bCs/>
+                <w:noProof/>
+              </w:rPr>
+              <w:t>3.</w:t>
+            </w:r>
+            <w:r>
+              <w:rPr>
+                <w:noProof/>
+              </w:rPr>
+              <w:tab/>
+            </w:r>
+            <w:r>
+              <w:rPr>
+                <w:rStyle w:val="Hipercze"/>
+                <w:noProof/>
+              </w:rPr>
+              <w:t>Budowa ramki MIDI</w:t>
+            </w:r>
+            <w:r>
+              <w:rPr>
+                <w:noProof/>
+                <w:webHidden/>
+              </w:rPr>
+              <w:tab/>
+            </w:r>
+            <w:r>
+              <w:rPr>
+                <w:noProof/>
+                <w:webHidden/>
+              </w:rPr>
+              <w:fldChar w:fldCharType="begin"/>
+            </w:r>
+            <w:r>
+              <w:rPr>
+                <w:noProof/>
+                <w:webHidden/>
+              </w:rPr>
+              <w:instrText xml:space="preserve"> PAGEREF _Toc217232162 \h </w:instrText>
+            </w:r>
+            <w:r>
+              <w:rPr>
+                <w:noProof/>
+                <w:webHidden/>
+              </w:rPr>
+            </w:r>
+            <w:r>
+              <w:rPr>
+                <w:noProof/>
+                <w:webHidden/>
+              </w:rPr>
+              <w:fldChar w:fldCharType="separate"/>
+            </w:r>
+            <w:r>
+              <w:rPr>
+                <w:noProof/>
+                <w:webHidden/>
+              </w:rPr>
+              <w:t>2</w:t>
+            </w:r>
+            <w:r>
+              <w:rPr>
+                <w:noProof/>
+                <w:webHidden/>
+              </w:rPr>
+              <w:fldChar w:fldCharType="end"/>
+            </w:r>
+          </w:hyperlink>
+        </w:p>
+        <w:p>
+          <w:pPr>
+            <w:pStyle w:val="Spistreci2"/>
+            <w:tabs>
+              <w:tab w:val="left" w:pos="720"/>
+              <w:tab w:val="right" w:leader="dot" w:pos="9062"/>
+            </w:tabs>
+            <w:rPr>
+              <w:noProof/>
+            </w:rPr>
+          </w:pPr>
+          <w:hyperlink w:anchor="_Toc217232163" w:history="1">
+            <w:r>
+              <w:rPr>
+                <w:rStyle w:val="Hipercze"/>
+                <w:b/>
+                <w:bCs/>
+                <w:noProof/>
+              </w:rPr>
+              <w:t>4.</w:t>
+            </w:r>
+            <w:r>
+              <w:rPr>
+                <w:noProof/>
+              </w:rPr>
+              <w:tab/>
+            </w:r>
+            <w:r>
+              <w:rPr>
+                <w:rStyle w:val="Hipercze"/>
+                <w:noProof/>
+              </w:rPr>
+              <w:t>Typy ramek MIDI</w:t>
+            </w:r>
+            <w:r>
+              <w:rPr>
+                <w:noProof/>
+                <w:webHidden/>
+              </w:rPr>
+              <w:tab/>
+            </w:r>
+            <w:r>
+              <w:rPr>
+                <w:noProof/>
+                <w:webHidden/>
+              </w:rPr>
+              <w:fldChar w:fldCharType="begin"/>
+            </w:r>
+            <w:r>
+              <w:rPr>
+                <w:noProof/>
+                <w:webHidden/>
+              </w:rPr>
+              <w:instrText xml:space="preserve"> PAGEREF _Toc217232163 \h </w:instrText>
+            </w:r>
+            <w:r>
+              <w:rPr>
+                <w:noProof/>
+                <w:webHidden/>
+              </w:rPr>
+            </w:r>
+            <w:r>
+              <w:rPr>
+                <w:noProof/>
+                <w:webHidden/>
+              </w:rPr>
+              <w:fldChar w:fldCharType="separate"/>
+            </w:r>
+            <w:r>
+              <w:rPr>
+                <w:noProof/>
+                <w:webHidden/>
+              </w:rPr>
+              <w:t>3</w:t>
+            </w:r>
+            <w:r>
+              <w:rPr>
+                <w:noProof/>
+                <w:webHidden/>
+              </w:rPr>
+              <w:fldChar w:fldCharType="end"/>
+            </w:r>
+          </w:hyperlink>
+        </w:p>
+        <w:p>
+          <w:pPr>
+            <w:pStyle w:val="Spistreci1"/>
+            <w:tabs>
+              <w:tab w:val="right" w:leader="dot" w:pos="9062"/>
+            </w:tabs>
+            <w:rPr>
+              <w:noProof/>
+            </w:rPr>
+          </w:pPr>
+          <w:hyperlink w:anchor="_Toc217232164" w:history="1">
+            <w:r>
+              <w:rPr>
+                <w:rStyle w:val="Hipercze"/>
+                <w:noProof/>
+              </w:rPr>
+              <w:t>Rozdział 2.: Obecne rozwiązania rynkowe do nauki gry na keyboardzie</w:t>
+            </w:r>
+            <w:r>
+              <w:rPr>
+                <w:noProof/>
+                <w:webHidden/>
+              </w:rPr>
+              <w:tab/>
+            </w:r>
+            <w:r>
+              <w:rPr>
+                <w:noProof/>
+                <w:webHidden/>
+              </w:rPr>
+              <w:fldChar w:fldCharType="begin"/>
+            </w:r>
+            <w:r>
+              <w:rPr>
+                <w:noProof/>
+                <w:webHidden/>
+              </w:rPr>
+              <w:instrText xml:space="preserve"> PAGEREF _Toc217232164 \h </w:instrText>
+            </w:r>
+            <w:r>
+              <w:rPr>
+                <w:noProof/>
+                <w:webHidden/>
+              </w:rPr>
+            </w:r>
+            <w:r>
+              <w:rPr>
+                <w:noProof/>
+                <w:webHidden/>
+              </w:rPr>
+              <w:fldChar w:fldCharType="separate"/>
+            </w:r>
+            <w:r>
+              <w:rPr>
+                <w:noProof/>
+                <w:webHidden/>
+              </w:rPr>
+              <w:t>5</w:t>
+            </w:r>
+            <w:r>
+              <w:rPr>
+                <w:noProof/>
+                <w:webHidden/>
+              </w:rPr>
+              <w:fldChar w:fldCharType="end"/>
+            </w:r>
+          </w:hyperlink>
+        </w:p>
+        <w:p>
+          <w:pPr>
+            <w:pStyle w:val="Spistreci2"/>
+            <w:tabs>
+              <w:tab w:val="left" w:pos="720"/>
+              <w:tab w:val="right" w:leader="dot" w:pos="9062"/>
+            </w:tabs>
+            <w:rPr>
+              <w:noProof/>
+            </w:rPr>
+          </w:pPr>
+          <w:hyperlink w:anchor="_Toc217232165" w:history="1">
+            <w:r>
+              <w:rPr>
+                <w:rStyle w:val="Hipercze"/>
+                <w:b/>
+                <w:bCs/>
+                <w:noProof/>
+              </w:rPr>
+              <w:t>1.</w:t>
+            </w:r>
+            <w:r>
+              <w:rPr>
+                <w:noProof/>
+              </w:rPr>
+              <w:tab/>
+            </w:r>
+            <w:r>
+              <w:rPr>
+                <w:rStyle w:val="Hipercze"/>
+                <w:noProof/>
+              </w:rPr>
+              <w:t>Flowkey (grupa 1.)</w:t>
+            </w:r>
+            <w:r>
+              <w:rPr>
+                <w:noProof/>
+                <w:webHidden/>
+              </w:rPr>
+              <w:tab/>
+            </w:r>
+            <w:r>
+              <w:rPr>
+                <w:noProof/>
+                <w:webHidden/>
+              </w:rPr>
+              <w:fldChar w:fldCharType="begin"/>
+            </w:r>
+            <w:r>
+              <w:rPr>
+                <w:noProof/>
+                <w:webHidden/>
+              </w:rPr>
+              <w:instrText xml:space="preserve"> PAGEREF _Toc217232165 \h </w:instrText>
+            </w:r>
+            <w:r>
+              <w:rPr>
+                <w:noProof/>
+                <w:webHidden/>
+              </w:rPr>
+            </w:r>
+            <w:r>
+              <w:rPr>
+                <w:noProof/>
+                <w:webHidden/>
+              </w:rPr>
+              <w:fldChar w:fldCharType="separate"/>
+            </w:r>
+            <w:r>
+              <w:rPr>
+                <w:noProof/>
+                <w:webHidden/>
+              </w:rPr>
+              <w:t>5</w:t>
+            </w:r>
+            <w:r>
+              <w:rPr>
+                <w:noProof/>
+                <w:webHidden/>
+              </w:rPr>
+              <w:fldChar w:fldCharType="end"/>
+            </w:r>
+          </w:hyperlink>
+        </w:p>
+        <w:p>
+          <w:pPr>
+            <w:pStyle w:val="Spistreci2"/>
+            <w:tabs>
+              <w:tab w:val="left" w:pos="720"/>
+              <w:tab w:val="right" w:leader="dot" w:pos="9062"/>
+            </w:tabs>
+            <w:rPr>
+              <w:noProof/>
+            </w:rPr>
+          </w:pPr>
+          <w:hyperlink w:anchor="_Toc217232166" w:history="1">
+            <w:r>
+              <w:rPr>
+                <w:rStyle w:val="Hipercze"/>
+                <w:b/>
+                <w:bCs/>
+                <w:noProof/>
+              </w:rPr>
+              <w:t>2.</w:t>
+            </w:r>
+            <w:r>
+              <w:rPr>
+                <w:noProof/>
+              </w:rPr>
+              <w:tab/>
+            </w:r>
+            <w:r>
+              <w:rPr>
+                <w:rStyle w:val="Hipercze"/>
+                <w:noProof/>
+              </w:rPr>
+              <w:t>Synthesia (grupa 2.)</w:t>
+            </w:r>
+            <w:r>
+              <w:rPr>
+                <w:noProof/>
+                <w:webHidden/>
+              </w:rPr>
+              <w:tab/>
+            </w:r>
+            <w:r>
+              <w:rPr>
+                <w:noProof/>
+                <w:webHidden/>
+              </w:rPr>
+              <w:fldChar w:fldCharType="begin"/>
+            </w:r>
+            <w:r>
+              <w:rPr>
+                <w:noProof/>
+                <w:webHidden/>
+              </w:rPr>
+              <w:instrText xml:space="preserve"> PAGEREF _Toc217232166 \h </w:instrText>
+            </w:r>
+            <w:r>
+              <w:rPr>
+                <w:noProof/>
+                <w:webHidden/>
+              </w:rPr>
+            </w:r>
+            <w:r>
+              <w:rPr>
+                <w:noProof/>
+                <w:webHidden/>
+              </w:rPr>
+              <w:fldChar w:fldCharType="separate"/>
+            </w:r>
+            <w:r>
+              <w:rPr>
+                <w:noProof/>
+                <w:webHidden/>
+              </w:rPr>
+              <w:t>7</w:t>
+            </w:r>
+            <w:r>
+              <w:rPr>
+                <w:noProof/>
+                <w:webHidden/>
+              </w:rPr>
+              <w:fldChar w:fldCharType="end"/>
+            </w:r>
+          </w:hyperlink>
+        </w:p>
+        <w:p>
+          <w:pPr>
+            <w:pStyle w:val="Spistreci2"/>
+            <w:tabs>
+              <w:tab w:val="left" w:pos="720"/>
+              <w:tab w:val="right" w:leader="dot" w:pos="9062"/>
+            </w:tabs>
+            <w:rPr>
+              <w:noProof/>
+            </w:rPr>
+          </w:pPr>
+          <w:hyperlink w:anchor="_Toc217232167" w:history="1">
+            <w:r>
+              <w:rPr>
+                <w:rStyle w:val="Hipercze"/>
+                <w:b/>
+                <w:bCs/>
+                <w:noProof/>
+              </w:rPr>
+              <w:t>3.</w:t>
+            </w:r>
+            <w:r>
+              <w:rPr>
+                <w:noProof/>
+              </w:rPr>
+              <w:tab/>
+            </w:r>
+            <w:r>
+              <w:rPr>
+                <w:rStyle w:val="Hipercze"/>
+                <w:noProof/>
+              </w:rPr>
+              <w:t>Key Lighting Keyboards, na przykładzie rodziny CASIO LK (grupa 3.)</w:t>
+            </w:r>
+            <w:r>
+              <w:rPr>
+                <w:noProof/>
+                <w:webHidden/>
+              </w:rPr>
+              <w:tab/>
+            </w:r>
+            <w:r>
+              <w:rPr>
+                <w:noProof/>
+                <w:webHidden/>
+              </w:rPr>
+              <w:fldChar w:fldCharType="begin"/>
+            </w:r>
+            <w:r>
+              <w:rPr>
+                <w:noProof/>
+                <w:webHidden/>
+              </w:rPr>
+              <w:instrText xml:space="preserve"> PAGEREF _Toc217232167 \h </w:instrText>
+            </w:r>
+            <w:r>
+              <w:rPr>
+                <w:noProof/>
+                <w:webHidden/>
+              </w:rPr>
+            </w:r>
+            <w:r>
+              <w:rPr>
+                <w:noProof/>
+                <w:webHidden/>
+              </w:rPr>
+              <w:fldChar w:fldCharType="separate"/>
+            </w:r>
+            <w:r>
+              <w:rPr>
+                <w:noProof/>
+                <w:webHidden/>
+              </w:rPr>
+              <w:t>8</w:t>
+            </w:r>
+            <w:r>
+              <w:rPr>
+                <w:noProof/>
+                <w:webHidden/>
+              </w:rPr>
+              <w:fldChar w:fldCharType="end"/>
+            </w:r>
+          </w:hyperlink>
+        </w:p>
+        <w:p>
+          <w:pPr>
+            <w:pStyle w:val="Spistreci2"/>
+            <w:tabs>
+              <w:tab w:val="left" w:pos="720"/>
+              <w:tab w:val="right" w:leader="dot" w:pos="9062"/>
+            </w:tabs>
+            <w:rPr>
+              <w:noProof/>
+            </w:rPr>
+          </w:pPr>
+          <w:hyperlink w:anchor="_Toc217232168" w:history="1">
+            <w:r>
+              <w:rPr>
+                <w:rStyle w:val="Hipercze"/>
+                <w:b/>
+                <w:bCs/>
+                <w:noProof/>
+              </w:rPr>
+              <w:t>4.</w:t>
+            </w:r>
+            <w:r>
+              <w:rPr>
+                <w:noProof/>
+              </w:rPr>
+              <w:tab/>
+            </w:r>
+            <w:r>
+              <w:rPr>
+                <w:rStyle w:val="Hipercze"/>
+                <w:noProof/>
+              </w:rPr>
+              <w:t>Porównanie rynkowych rozwiązań z założeniami projektowymi AsystentaDiodowego (wymyśleć będzie trzeba jakas fajna nazwe XDD)</w:t>
+            </w:r>
+            <w:r>
+              <w:rPr>
+                <w:noProof/>
+                <w:webHidden/>
+              </w:rPr>
+              <w:tab/>
+            </w:r>
+            <w:r>
+              <w:rPr>
+                <w:noProof/>
+                <w:webHidden/>
+              </w:rPr>
+              <w:fldChar w:fldCharType="begin"/>
+            </w:r>
+            <w:r>
+              <w:rPr>
+                <w:noProof/>
+                <w:webHidden/>
+              </w:rPr>
+              <w:instrText xml:space="preserve"> PAGEREF _Toc217232168 \h </w:instrText>
+            </w:r>
+            <w:r>
+              <w:rPr>
+                <w:noProof/>
+                <w:webHidden/>
+              </w:rPr>
+            </w:r>
+            <w:r>
+              <w:rPr>
+                <w:noProof/>
+                <w:webHidden/>
+              </w:rPr>
+              <w:fldChar w:fldCharType="separate"/>
+            </w:r>
+            <w:r>
+              <w:rPr>
+                <w:noProof/>
+                <w:webHidden/>
+              </w:rPr>
+              <w:t>9</w:t>
+            </w:r>
+            <w:r>
+              <w:rPr>
+                <w:noProof/>
+                <w:webHidden/>
+              </w:rPr>
+              <w:fldChar w:fldCharType="end"/>
+            </w:r>
+          </w:hyperlink>
+        </w:p>
+        <w:p>
+          <w:r>
+            <w:rPr>
+              <w:b/>
+              <w:bCs/>
+            </w:rPr>
+            <w:fldChar w:fldCharType="end"/>
+          </w:r>
+        </w:p>
+      </w:sdtContent>
+    </w:sdt>
     <w:p>
       <w:pPr>
         <w:pStyle w:val="InzNagwek1"/>
       </w:pPr>
+    </w:p>
+    <w:p>
+      <w:pPr>
+        <w:pStyle w:val="InzNagwek1"/>
+      </w:pPr>
+    </w:p>
+    <w:p>
+      <w:pPr>
+        <w:pStyle w:val="InzNagwek1"/>
+      </w:pPr>
+      <w:bookmarkStart w:id="0" w:name="_Toc217232159"/>
       <w:r>
         <w:t xml:space="preserve">Rozdział 1.: </w:t>
       </w:r>
@@ -15,19 +884,23 @@
       <w:r>
         <w:t>Protokół MIDI</w:t>
       </w:r>
+      <w:bookmarkEnd w:id="0"/>
     </w:p>
     <w:p>
       <w:pPr>
         <w:pStyle w:val="InzNagwek2"/>
       </w:pPr>
+      <w:bookmarkStart w:id="1" w:name="_Toc217232160"/>
       <w:r>
         <w:t>Ogólny opis protokołu</w:t>
       </w:r>
+      <w:bookmarkEnd w:id="1"/>
     </w:p>
     <w:p>
       <w:pPr>
         <w:pStyle w:val="Inz-Normalny"/>
       </w:pPr>
+      <w:bookmarkStart w:id="2" w:name="_Hlk217233381"/>
       <w:r>
         <w:t xml:space="preserve">Protokół MIDI, czyli Musical Instrument Digital Interface, to powstały w okolicach 1983 roku protokół </w:t>
       </w:r>
@@ -88,11 +961,13 @@
         <w:pStyle w:val="Inz-Normalny"/>
       </w:pPr>
       <w:r>
+        <w:lastRenderedPageBreak/>
         <w:t xml:space="preserve">Dzięki temu </w:t>
       </w:r>
       <w:r>
         <w:t>pliki w tym formacie, poza lekkością danych, są bardzo łatwe do edycji i zmiany parametrów (takich jak tempo, tonacja czy nawet podmiana instrumentów na inne), ponieważ urządzenie generujące dźwięki (np. syntezator) robi to na podstawie tych właśnie instrukcji. Zapewnia to także ogromną kompatybilność pomiędzy różnymi elektronicznymi sprzętami muzycznymi, gdzie generacja dźwięków może odrobinkę się różnić w zależności od hardware’u, natomiast software’owo przesyłamy te same instrukcje do wszystkich urządzeń.</w:t>
       </w:r>
+      <w:bookmarkEnd w:id="2"/>
       <w:r>
         <w:br/>
       </w:r>
@@ -104,14 +979,17 @@
       <w:r>
         <w:t xml:space="preserve"> </w:t>
       </w:r>
+      <w:bookmarkStart w:id="3" w:name="_Toc217232161"/>
       <w:r>
         <w:t>Dziennik definicji</w:t>
       </w:r>
+      <w:bookmarkEnd w:id="3"/>
     </w:p>
     <w:p>
       <w:pPr>
         <w:pStyle w:val="Inz-Normalny"/>
       </w:pPr>
+      <w:bookmarkStart w:id="4" w:name="_Hlk217234995"/>
       <w:r>
         <w:rPr>
           <w:b/>
@@ -185,7 +1063,6 @@
           <w:b/>
           <w:bCs/>
         </w:rPr>
-        <w:lastRenderedPageBreak/>
         <w:t>Syntezator MIDI</w:t>
       </w:r>
       <w:r>
@@ -229,6 +1106,7 @@
         <w:t>. Często na osobnych kanałach przesyłamy osobne linie melodyczne instrumentów np. na jednym pianino, na drugim perkusje, a na trzecim bas.</w:t>
       </w:r>
     </w:p>
+    <w:bookmarkEnd w:id="4"/>
     <w:p>
       <w:pPr>
         <w:pStyle w:val="Inz-Normalny"/>
@@ -238,9 +1116,12 @@
       <w:pPr>
         <w:pStyle w:val="InzNagwek2"/>
       </w:pPr>
-      <w:r>
+      <w:bookmarkStart w:id="5" w:name="_Toc217232162"/>
+      <w:r>
+        <w:lastRenderedPageBreak/>
         <w:t>Budowa ramki MIDI</w:t>
       </w:r>
+      <w:bookmarkEnd w:id="5"/>
     </w:p>
     <w:p>
       <w:pPr>
@@ -252,18 +1133,19 @@
           <w:szCs w:val="22"/>
         </w:rPr>
       </w:pPr>
+      <w:bookmarkStart w:id="6" w:name="_Hlk217236389"/>
       <w:r>
         <w:rPr>
           <w:noProof/>
         </w:rPr>
         <w:drawing>
-          <wp:anchor distT="0" distB="0" distL="114300" distR="114300" simplePos="0" relativeHeight="251658240" behindDoc="0" locked="0" layoutInCell="1" allowOverlap="0" wp14:anchorId="73937069" wp14:editId="410E63F2">
+          <wp:anchor distT="0" distB="0" distL="114300" distR="114300" simplePos="0" relativeHeight="251658240" behindDoc="0" locked="0" layoutInCell="1" allowOverlap="0" wp14:anchorId="73937069" wp14:editId="05E9C4AE">
             <wp:simplePos x="0" y="0"/>
             <wp:positionH relativeFrom="margin">
-              <wp:align>center</wp:align>
+              <wp:posOffset>575310</wp:posOffset>
             </wp:positionH>
             <wp:positionV relativeFrom="page">
-              <wp:posOffset>6065520</wp:posOffset>
+              <wp:posOffset>3619500</wp:posOffset>
             </wp:positionV>
             <wp:extent cx="4525010" cy="1493520"/>
             <wp:effectExtent l="0" t="0" r="8890" b="0"/>
@@ -350,6 +1232,7 @@
       <w:r>
         <w:t>, które opisują różne parametry w zależności od tego, jaki jest typ przesyłanej ramki.</w:t>
       </w:r>
+      <w:bookmarkEnd w:id="6"/>
       <w:r>
         <w:br/>
       </w:r>
@@ -372,14 +1255,17 @@
       <w:pPr>
         <w:pStyle w:val="InzNagwek2"/>
       </w:pPr>
+      <w:bookmarkStart w:id="7" w:name="_Toc217232163"/>
       <w:r>
         <w:t>Typy ramek MIDI</w:t>
       </w:r>
+      <w:bookmarkEnd w:id="7"/>
     </w:p>
     <w:p>
       <w:pPr>
         <w:pStyle w:val="Inz-Normalny"/>
       </w:pPr>
+      <w:bookmarkStart w:id="8" w:name="_Hlk217237409"/>
       <w:r>
         <w:t>Typów ramek MIDI jest sporo, tutaj zostaną opisane tylko te, które mają w projekcie znaczenie aplikacyjne.</w:t>
       </w:r>
@@ -393,7 +1279,6 @@
           <w:b/>
           <w:bCs/>
         </w:rPr>
-        <w:lastRenderedPageBreak/>
         <w:t xml:space="preserve">Channel Voice Message – </w:t>
       </w:r>
       <w:r>
@@ -491,8 +1376,9 @@
           <w:bCs/>
           <w:noProof/>
         </w:rPr>
+        <w:lastRenderedPageBreak/>
         <w:drawing>
-          <wp:anchor distT="0" distB="0" distL="114300" distR="114300" simplePos="0" relativeHeight="251659264" behindDoc="0" locked="0" layoutInCell="1" allowOverlap="1" wp14:anchorId="419CA494" wp14:editId="1E3F587F">
+          <wp:anchor distT="0" distB="0" distL="114300" distR="114300" simplePos="0" relativeHeight="251659264" behindDoc="0" locked="0" layoutInCell="1" allowOverlap="1" wp14:anchorId="419CA494" wp14:editId="4AD7393A">
             <wp:simplePos x="0" y="0"/>
             <wp:positionH relativeFrom="margin">
               <wp:align>left</wp:align>
@@ -607,6 +1493,8 @@
       <w:pPr>
         <w:pStyle w:val="Inzrysunek"/>
       </w:pPr>
+      <w:bookmarkStart w:id="9" w:name="_Hlk217238360"/>
+      <w:bookmarkEnd w:id="8"/>
       <w:r>
         <w:t xml:space="preserve">Budowa ramki </w:t>
       </w:r>
@@ -629,6 +1517,8 @@
       <w:pPr>
         <w:pStyle w:val="Inz-Normalny"/>
       </w:pPr>
+      <w:bookmarkStart w:id="10" w:name="_Hlk217238443"/>
+      <w:bookmarkEnd w:id="9"/>
       <w:r>
         <w:rPr>
           <w:b/>
@@ -686,6 +1576,7 @@
         <w:t xml:space="preserve"> jest bardzo często ignorowany.</w:t>
       </w:r>
     </w:p>
+    <w:bookmarkEnd w:id="10"/>
     <w:p>
       <w:pPr>
         <w:pStyle w:val="Inzrysunek"/>
@@ -758,7 +1649,11 @@
         </w:drawing>
       </w:r>
       <w:r>
-        <w:t xml:space="preserve"> Budowa ramki </w:t>
+        <w:t xml:space="preserve"> </w:t>
+      </w:r>
+      <w:bookmarkStart w:id="11" w:name="_Hlk217238516"/>
+      <w:r>
+        <w:t xml:space="preserve">Budowa ramki </w:t>
       </w:r>
       <w:proofErr w:type="spellStart"/>
       <w:r>
@@ -768,6 +1663,7 @@
       <w:r>
         <w:t xml:space="preserve"> Off, c – numer kanału, k – klawisz, v – szybkość z jaką puszczono klawisz</w:t>
       </w:r>
+      <w:bookmarkEnd w:id="11"/>
     </w:p>
     <w:p>
       <w:pPr>
@@ -789,12 +1685,14 @@
       <w:pPr>
         <w:pStyle w:val="Inz-Normalny"/>
       </w:pPr>
+      <w:bookmarkStart w:id="12" w:name="_Hlk217238596"/>
       <w:r>
         <w:rPr>
           <w:b/>
           <w:bCs/>
           <w:noProof/>
         </w:rPr>
+        <w:lastRenderedPageBreak/>
         <w:drawing>
           <wp:anchor distT="0" distB="0" distL="114300" distR="114300" simplePos="0" relativeHeight="251661312" behindDoc="0" locked="0" layoutInCell="1" allowOverlap="1" wp14:anchorId="28621C29" wp14:editId="4A3727CC">
             <wp:simplePos x="0" y="0"/>
@@ -913,6 +1811,8 @@
       <w:pPr>
         <w:pStyle w:val="Inzrysunek"/>
       </w:pPr>
+      <w:bookmarkStart w:id="13" w:name="_Hlk217238700"/>
+      <w:bookmarkEnd w:id="12"/>
       <w:r>
         <w:t xml:space="preserve">Budowa ramki Channel </w:t>
       </w:r>
@@ -929,6 +1829,8 @@
       <w:pPr>
         <w:pStyle w:val="Inz-Normalny"/>
       </w:pPr>
+      <w:bookmarkStart w:id="14" w:name="_Hlk217238722"/>
+      <w:bookmarkEnd w:id="13"/>
       <w:r>
         <w:t xml:space="preserve">Ramki Channel </w:t>
       </w:r>
@@ -941,6 +1843,7 @@
         <w:t xml:space="preserve"> operują na komendach w zakresie (czyli wartości k) równej [120,127].</w:t>
       </w:r>
     </w:p>
+    <w:bookmarkEnd w:id="14"/>
     <w:p>
       <w:pPr>
         <w:pStyle w:val="Inz-Normalny"/>
@@ -954,6 +1857,7 @@
       <w:pPr>
         <w:pStyle w:val="InzNagwek1"/>
       </w:pPr>
+      <w:bookmarkStart w:id="15" w:name="_Toc217232164"/>
       <w:r>
         <w:t>Rozdział 2.:</w:t>
       </w:r>
@@ -963,11 +1867,13 @@
       <w:r>
         <w:t>Obecne rozwiązania rynkowe do nauki gry na keyboardzie</w:t>
       </w:r>
+      <w:bookmarkEnd w:id="15"/>
     </w:p>
     <w:p>
       <w:pPr>
         <w:pStyle w:val="Inz-Normalny"/>
       </w:pPr>
+      <w:bookmarkStart w:id="16" w:name="_Hlk217242745"/>
       <w:r>
         <w:t>Aktualnie na rynku znajdziemy kilka pozycji, które oferują różne podejście do nauki gry na keyboardzie dla użytkowników:</w:t>
       </w:r>
@@ -1005,18 +1911,22 @@
         <w:pStyle w:val="Inz-Normalny"/>
       </w:pPr>
       <w:r>
+        <w:t xml:space="preserve">- wbudowane w keyboardy systemy nauki podświetlające klawisze dla ustalonej przez producenta bazy piosenek, czasami z możliwością wgrywania własnych utworów MIDI, jednak </w:t>
+      </w:r>
+      <w:r>
+        <w:t>dosyć</w:t>
+      </w:r>
+      <w:r>
+        <w:t xml:space="preserve"> uciążliwy sposób</w:t>
+      </w:r>
+      <w:r>
+        <w:t xml:space="preserve"> (grupa </w:t>
+      </w:r>
+      <w:r>
         <w:lastRenderedPageBreak/>
-        <w:t xml:space="preserve">- wbudowane w keyboardy systemy nauki podświetlające klawisze dla ustalonej przez producenta bazy piosenek, czasami z możliwością wgrywania własnych utworów MIDI, jednak </w:t>
-      </w:r>
-      <w:r>
-        <w:t>dosyć</w:t>
-      </w:r>
-      <w:r>
-        <w:t xml:space="preserve"> uciążliwy sposób</w:t>
-      </w:r>
-      <w:r>
-        <w:t xml:space="preserve"> (grupa 3.)</w:t>
-      </w:r>
+        <w:t>3.)</w:t>
+      </w:r>
+      <w:bookmarkEnd w:id="16"/>
       <w:r>
         <w:br/>
       </w:r>
@@ -1032,6 +1942,7 @@
       <w:r>
         <w:t xml:space="preserve"> </w:t>
       </w:r>
+      <w:bookmarkStart w:id="17" w:name="_Toc217232165"/>
       <w:proofErr w:type="spellStart"/>
       <w:r>
         <w:t>Flowkey</w:t>
@@ -1040,11 +1951,13 @@
       <w:r>
         <w:t xml:space="preserve"> (grupa 1.)</w:t>
       </w:r>
+      <w:bookmarkEnd w:id="17"/>
     </w:p>
     <w:p>
       <w:pPr>
         <w:pStyle w:val="Inz-Normalny"/>
       </w:pPr>
+      <w:bookmarkStart w:id="18" w:name="_Hlk217243236"/>
       <w:r>
         <w:t>Jest to aplikacja, odpalana na</w:t>
       </w:r>
@@ -1085,6 +1998,7 @@
         <w:t xml:space="preserve"> </w:t>
       </w:r>
     </w:p>
+    <w:bookmarkEnd w:id="18"/>
     <w:p>
       <w:pPr>
         <w:pStyle w:val="Inz-Normalny"/>
@@ -1093,15 +2007,14 @@
         <w:rPr>
           <w:noProof/>
         </w:rPr>
-        <w:lastRenderedPageBreak/>
         <w:drawing>
-          <wp:anchor distT="0" distB="0" distL="114300" distR="114300" simplePos="0" relativeHeight="251662336" behindDoc="0" locked="0" layoutInCell="1" allowOverlap="1" wp14:anchorId="1C76B2F9" wp14:editId="1C581A46">
+          <wp:anchor distT="0" distB="0" distL="114300" distR="114300" simplePos="0" relativeHeight="251662336" behindDoc="0" locked="0" layoutInCell="1" allowOverlap="1" wp14:anchorId="1C76B2F9" wp14:editId="63CF1348">
             <wp:simplePos x="0" y="0"/>
             <wp:positionH relativeFrom="margin">
-              <wp:align>right</wp:align>
+              <wp:posOffset>60960</wp:posOffset>
             </wp:positionH>
             <wp:positionV relativeFrom="page">
-              <wp:posOffset>1181100</wp:posOffset>
+              <wp:posOffset>5227320</wp:posOffset>
             </wp:positionV>
             <wp:extent cx="5760720" cy="4451350"/>
             <wp:effectExtent l="0" t="0" r="0" b="6350"/>
@@ -1149,9 +2062,12 @@
       <w:pPr>
         <w:pStyle w:val="Inzrysunek"/>
       </w:pPr>
-      <w:r>
+      <w:bookmarkStart w:id="19" w:name="_Hlk217243447"/>
+      <w:r>
+        <w:lastRenderedPageBreak/>
         <w:t xml:space="preserve">Interfejs nauki, dostępny na stronie </w:t>
       </w:r>
+      <w:bookmarkEnd w:id="19"/>
       <w:r>
         <w:t>https://www.flowkey.com/en</w:t>
       </w:r>
@@ -1160,6 +2076,7 @@
       <w:pPr>
         <w:pStyle w:val="Inz-Normalny"/>
       </w:pPr>
+      <w:bookmarkStart w:id="20" w:name="_Hlk217243638"/>
       <w:r>
         <w:t>Program</w:t>
       </w:r>
@@ -1217,34 +2134,34 @@
         <w:t xml:space="preserve"> za miesiąc (w zależności od płatności z góry za cały rok, czy opłaty pojedynczego miesiąca), a za pełen dostęp użytkownik</w:t>
       </w:r>
       <w:r>
-        <w:t xml:space="preserve"> jest </w:t>
-      </w:r>
+        <w:t xml:space="preserve"> jest zobligowany do zapłaty od 15 do 30 </w:t>
+      </w:r>
+      <w:r>
+        <w:t>dolarów</w:t>
+      </w:r>
+      <w:r>
+        <w:t xml:space="preserve"> miesięcznie.</w:t>
+      </w:r>
+      <w:r>
+        <w:br/>
+      </w:r>
+    </w:p>
+    <w:p>
+      <w:pPr>
+        <w:pStyle w:val="InzNagwek2"/>
+      </w:pPr>
+      <w:bookmarkStart w:id="21" w:name="_Toc217232166"/>
+      <w:bookmarkEnd w:id="20"/>
+      <w:proofErr w:type="spellStart"/>
       <w:r>
         <w:lastRenderedPageBreak/>
-        <w:t xml:space="preserve">zobligowany do zapłaty od 15 do 30 </w:t>
-      </w:r>
-      <w:r>
-        <w:t>dolarów</w:t>
-      </w:r>
-      <w:r>
-        <w:t xml:space="preserve"> miesięcznie.</w:t>
-      </w:r>
-      <w:r>
-        <w:br/>
-      </w:r>
-    </w:p>
-    <w:p>
-      <w:pPr>
-        <w:pStyle w:val="InzNagwek2"/>
-      </w:pPr>
-      <w:proofErr w:type="spellStart"/>
-      <w:r>
         <w:t>Synthesia</w:t>
       </w:r>
       <w:proofErr w:type="spellEnd"/>
       <w:r>
         <w:t xml:space="preserve"> (grupa 2.)</w:t>
       </w:r>
+      <w:bookmarkEnd w:id="21"/>
     </w:p>
     <w:p>
       <w:pPr>
@@ -1255,13 +2172,13 @@
           <w:noProof/>
         </w:rPr>
         <w:drawing>
-          <wp:anchor distT="0" distB="0" distL="114300" distR="114300" simplePos="0" relativeHeight="251663360" behindDoc="0" locked="0" layoutInCell="1" allowOverlap="1" wp14:anchorId="20C756E4" wp14:editId="399F3039">
+          <wp:anchor distT="0" distB="0" distL="114300" distR="114300" simplePos="0" relativeHeight="251663360" behindDoc="0" locked="0" layoutInCell="1" allowOverlap="1" wp14:anchorId="20C756E4" wp14:editId="519536A5">
             <wp:simplePos x="0" y="0"/>
             <wp:positionH relativeFrom="margin">
               <wp:align>right</wp:align>
             </wp:positionH>
-            <wp:positionV relativeFrom="page">
-              <wp:posOffset>3665220</wp:posOffset>
+            <wp:positionV relativeFrom="margin">
+              <wp:posOffset>2112645</wp:posOffset>
             </wp:positionV>
             <wp:extent cx="5760720" cy="4966335"/>
             <wp:effectExtent l="0" t="0" r="0" b="5715"/>
@@ -1311,6 +2228,7 @@
           </wp:anchor>
         </w:drawing>
       </w:r>
+      <w:bookmarkStart w:id="22" w:name="_Hlk217244068"/>
       <w:r>
         <w:t xml:space="preserve">Do korzystania z </w:t>
       </w:r>
@@ -1331,6 +2249,7 @@
       <w:r>
         <w:t xml:space="preserve"> Domyślną opcją jest nasłuchiwanie zagranych dźwięków przez mikrofon urządzenia, na którym odpalony jest program. Mamy także możliwość podłączenia keyboardu, i komunikacji z keyboardem za pomocą protokołu MIDI.</w:t>
       </w:r>
+      <w:bookmarkEnd w:id="22"/>
     </w:p>
     <w:p>
       <w:pPr>
@@ -1339,6 +2258,7 @@
           <w:lang w:val="en-US"/>
         </w:rPr>
       </w:pPr>
+      <w:bookmarkStart w:id="23" w:name="_Hlk217244421"/>
       <w:proofErr w:type="spellStart"/>
       <w:r>
         <w:rPr>
@@ -1360,6 +2280,7 @@
         </w:rPr>
         <w:t>programu</w:t>
       </w:r>
+      <w:bookmarkEnd w:id="23"/>
       <w:proofErr w:type="spellEnd"/>
       <w:r>
         <w:rPr>
@@ -1387,7 +2308,21 @@
             <w:rStyle w:val="Hipercze"/>
             <w:lang w:val="en-US"/>
           </w:rPr>
-          <w:t>Playing your first song.</w:t>
+          <w:t>Playing your fir</w:t>
+        </w:r>
+        <w:r>
+          <w:rPr>
+            <w:rStyle w:val="Hipercze"/>
+            <w:lang w:val="en-US"/>
+          </w:rPr>
+          <w:t>s</w:t>
+        </w:r>
+        <w:r>
+          <w:rPr>
+            <w:rStyle w:val="Hipercze"/>
+            <w:lang w:val="en-US"/>
+          </w:rPr>
+          <w:t>t song.</w:t>
         </w:r>
       </w:hyperlink>
     </w:p>
@@ -1395,15 +2330,22 @@
       <w:pPr>
         <w:pStyle w:val="Inz-Normalny"/>
       </w:pPr>
-      <w:r>
-        <w:t xml:space="preserve">Bardzo dużą przewagą </w:t>
+      <w:bookmarkStart w:id="24" w:name="_Hlk217244475"/>
+      <w:r>
+        <w:t xml:space="preserve">Bardzo dużą </w:t>
+      </w:r>
+      <w:r>
+        <w:t>zaletą</w:t>
+      </w:r>
+      <w:r>
+        <w:t xml:space="preserve"> </w:t>
+      </w:r>
+      <w:r>
+        <w:t xml:space="preserve">aplikacji </w:t>
       </w:r>
       <w:proofErr w:type="spellStart"/>
       <w:r>
-        <w:t>Synthesi</w:t>
-      </w:r>
-      <w:r>
-        <w:t>i</w:t>
+        <w:t>Synthesia</w:t>
       </w:r>
       <w:proofErr w:type="spellEnd"/>
       <w:r>
@@ -1416,23 +2358,23 @@
         <w:t xml:space="preserve"> ona możliwość wgrywania zewnętrznych utworów w formie MIDI – </w:t>
       </w:r>
       <w:r>
-        <w:t xml:space="preserve">co pozwala </w:t>
+        <w:t xml:space="preserve">co pozwala użytkownikom na naukę ogromnej ilości utworów. Program posiada także </w:t>
+      </w:r>
+      <w:r>
+        <w:t>bardziej zaawansowane możliwości</w:t>
+      </w:r>
+      <w:r>
+        <w:t xml:space="preserve"> nauki gry</w:t>
+      </w:r>
+      <w:r>
+        <w:t xml:space="preserve"> utworów, np.</w:t>
+      </w:r>
+      <w:r>
+        <w:t xml:space="preserve"> tylko na jednej, </w:t>
       </w:r>
       <w:r>
         <w:lastRenderedPageBreak/>
-        <w:t xml:space="preserve">użytkownikom na naukę ogromnej ilości utworów. Program posiada także </w:t>
-      </w:r>
-      <w:r>
-        <w:t>bardziej zaawansowane możliwości</w:t>
-      </w:r>
-      <w:r>
-        <w:t xml:space="preserve"> nauki gry</w:t>
-      </w:r>
-      <w:r>
-        <w:t xml:space="preserve"> utworów, np.</w:t>
-      </w:r>
-      <w:r>
-        <w:t xml:space="preserve"> tylko na jednej, konkretnej ręce, jednak jest to opcja, która nie zawsze działa poprawnie, przy każdym wgranym przez użytkownika utworze.</w:t>
+        <w:t>konkretnej ręce, jednak jest to opcja, która nie zawsze działa poprawnie, przy każdym wgranym przez użytkownika utworze.</w:t>
       </w:r>
     </w:p>
     <w:p>
@@ -1442,6 +2384,7 @@
       <w:r>
         <w:t>Użytkownik dostaje dożywotni dostęp do programu po jednorazowej opłacie w wysokości 40 dolarów amerykańskich.</w:t>
       </w:r>
+      <w:bookmarkEnd w:id="24"/>
       <w:r>
         <w:br/>
       </w:r>
@@ -1453,6 +2396,7 @@
       <w:r>
         <w:t xml:space="preserve"> </w:t>
       </w:r>
+      <w:bookmarkStart w:id="25" w:name="_Toc217232167"/>
       <w:proofErr w:type="spellStart"/>
       <w:r>
         <w:t>Key</w:t>
@@ -1477,11 +2421,40 @@
       <w:r>
         <w:t>, na przykładzie rodziny CASIO LK (grupa 3.)</w:t>
       </w:r>
+      <w:bookmarkEnd w:id="25"/>
     </w:p>
     <w:p>
       <w:pPr>
         <w:pStyle w:val="Inz-Normalny"/>
       </w:pPr>
+      <w:bookmarkStart w:id="26" w:name="_Hlk217244662"/>
+      <w:r>
+        <w:t xml:space="preserve">Czyli instrumenty nazywane jako </w:t>
+      </w:r>
+      <w:proofErr w:type="spellStart"/>
+      <w:r>
+        <w:t>Key</w:t>
+      </w:r>
+      <w:proofErr w:type="spellEnd"/>
+      <w:r>
+        <w:t xml:space="preserve"> </w:t>
+      </w:r>
+      <w:proofErr w:type="spellStart"/>
+      <w:r>
+        <w:t>Lighting</w:t>
+      </w:r>
+      <w:proofErr w:type="spellEnd"/>
+      <w:r>
+        <w:t xml:space="preserve"> </w:t>
+      </w:r>
+      <w:proofErr w:type="spellStart"/>
+      <w:r>
+        <w:t>Keyboards</w:t>
+      </w:r>
+      <w:proofErr w:type="spellEnd"/>
+      <w:r>
+        <w:t xml:space="preserve">. </w:t>
+      </w:r>
       <w:r>
         <w:t xml:space="preserve">Jest to najbardziej rozbudowany w stronę komfortu użytkownika system i najbardziej przypominający proponowane w tej pracy dyplomowej rozwiązanie. </w:t>
       </w:r>
@@ -1490,6 +2463,8 @@
       <w:pPr>
         <w:pStyle w:val="Inz-Normalny"/>
       </w:pPr>
+      <w:bookmarkStart w:id="27" w:name="_Hlk217244678"/>
+      <w:bookmarkEnd w:id="26"/>
       <w:r>
         <w:t>CASIO LK, to rodzina keyboardów posiadający wbudowany przez producenta system podświetlania klawiszy. Obecnie</w:t>
       </w:r>
@@ -1505,6 +2480,7 @@
       <w:r>
         <w:t xml:space="preserve"> dostępne modele urządzeń</w:t>
       </w:r>
+      <w:bookmarkEnd w:id="27"/>
       <w:r>
         <w:t xml:space="preserve"> (strona amerykańska </w:t>
       </w:r>
@@ -1513,20 +2489,35 @@
           <w:rPr>
             <w:rStyle w:val="Hipercze"/>
           </w:rPr>
-          <w:t>https://www.casio.com/us/search-result/?query=&amp;tabOrder=..%2Fen_US%2Findex.html%2Cproducts&amp;referrerPageUrl=https%3A%2F%2Fwww.casio.com%2Fus%2Felectronic-musical-instruments%2Fbrands%2Fcasiotone%2F&amp;facetFilters=%7B%22c_category%22%3A%5B%7B%22c_category%22%3A%7B%22%24eq%22%3A%22Digital+Keyboard%22%7D%7D%5D%2C%22brand%22%3A%5B%7B%22brand%22%3A%7B%22%24eq%22%3A%22Casiotone%22%7D%7D%5D%2C%22c_series%22%3A%5B%7B%22c_series%22%3A%7B%22%24eq%22%3A%22Portable+Keyboards%22%7D%7D%5D%2C%22c_model%22%3A%5B%7B%22c_model%22%3A%7B%22%24eq%22%3A%22LK-S450%22%7D%7D%2C%7B%22c_model%22%3A%7B%22%24eq%22%3A%22LK-S250%22%7D%7D%5D%7D&amp;filters=%7B%7D&amp;verticalUrl=en_US%2Fproducts.html</w:t>
+          <w:t>https://www.casio.com/us/search-result/?query=&amp;tabOrder=..%2Fen_US%2Findex.html%2Cproducts&amp;referrerPageUrl=https%3A%2F%2Fwww.casio.com%2Fus%2Felectronic-musical-instruments%2Fbrands%2Fcasiotone%2F&amp;facetFilters=%7B%22c_category%22%3A%5B%7B%22c_category</w:t>
+        </w:r>
+        <w:r>
+          <w:rPr>
+            <w:rStyle w:val="Hipercze"/>
+          </w:rPr>
+          <w:t>%</w:t>
+        </w:r>
+        <w:r>
+          <w:rPr>
+            <w:rStyle w:val="Hipercze"/>
+          </w:rPr>
+          <w:t>22%3A%7B%22%24eq%22%3A%22Digital+Keyboard%22%7D%7D%5D%2C%22brand%22%3A%5B%7B%22brand%22%3A%7B%22%24eq%22%3A%22Casiotone%22%7D%7D%5D%2C%22c_series%22%3A%5B%7B%22c_series%22%3A%7B%22%24eq%22%3A%22Portable+Keyboards%22%7D%7D%5D%2C%22c_model%22%3A%5B%7B%22c_model%22%3A%7B%22%24eq%22%3A%22LK-S450%22%7D%7D%2C%7B%22c_model%22%3A%7B%22%24eq%22%3A%22LK-S250%22%7D%7D%5D%7D&amp;filters=%7B%7D&amp;verticalUrl=en_US%2Fproducts.html</w:t>
         </w:r>
       </w:hyperlink>
+      <w:bookmarkStart w:id="28" w:name="_Hlk217244830"/>
       <w:r>
         <w:t xml:space="preserve">), </w:t>
       </w:r>
       <w:r>
         <w:t>a funkcja nie jest dostępna w żadnych innych keyboardach firmy.</w:t>
       </w:r>
+      <w:bookmarkEnd w:id="28"/>
     </w:p>
     <w:p>
       <w:pPr>
         <w:pStyle w:val="Inz-Normalny"/>
       </w:pPr>
+      <w:bookmarkStart w:id="29" w:name="_Hlk217244858"/>
       <w:r>
         <w:t xml:space="preserve">Ceny urządzeń wahają się od </w:t>
       </w:r>
@@ -1551,14 +2542,30 @@
       </w:pPr>
       <w:r>
         <w:lastRenderedPageBreak/>
-        <w:t xml:space="preserve">Wbudowany w keyboardy LK system pozwala na naukę w kilku trybach( </w:t>
+        <w:t>Wbudowany w keyboardy LK system pozwala na naukę w kilku trybach</w:t>
+      </w:r>
+      <w:bookmarkEnd w:id="29"/>
+      <w:r>
+        <w:t xml:space="preserve">( </w:t>
       </w:r>
       <w:hyperlink r:id="rId17" w:history="1">
         <w:r>
           <w:rPr>
             <w:rStyle w:val="Hipercze"/>
           </w:rPr>
-          <w:t>https://www.casio.com/content/dam/casio/global/support/manuals/electronic-musical-instruments/pdf/008-en/l/LKS250_usersguide_B_EN.pdf</w:t>
+          <w:t>https://www.casio.com/conte</w:t>
+        </w:r>
+        <w:r>
+          <w:rPr>
+            <w:rStyle w:val="Hipercze"/>
+          </w:rPr>
+          <w:t>n</w:t>
+        </w:r>
+        <w:r>
+          <w:rPr>
+            <w:rStyle w:val="Hipercze"/>
+          </w:rPr>
+          <w:t>t/dam/casio/global/support/manuals/electronic-musical-instruments/pdf/008-en/l/LKS250_usersguide_B_EN.pdf</w:t>
         </w:r>
       </w:hyperlink>
       <w:r>
@@ -1569,6 +2576,7 @@
       <w:pPr>
         <w:pStyle w:val="Inz-Normalny"/>
       </w:pPr>
+      <w:bookmarkStart w:id="30" w:name="_Hlk217244991"/>
       <w:r>
         <w:t>- EASY, gdzie podświetlane są klawisze aktualnie grane w utworze, utwór zatrzymuje się przy każdej nucie, do czasu zagrania przez użytkownika dowolnego klawisza (służy do nauki rytmu utworu).</w:t>
       </w:r>
@@ -1628,6 +2636,7 @@
       <w:r>
         <w:t xml:space="preserve"> Play lub poprzez kartę SD. Co ważne – w większości przypadków dalej obsługiwany jest wtedy system nauki gry.</w:t>
       </w:r>
+      <w:bookmarkEnd w:id="30"/>
       <w:r>
         <w:br/>
       </w:r>
@@ -1637,7 +2646,12 @@
         <w:pStyle w:val="InzNagwek2"/>
       </w:pPr>
       <w:r>
-        <w:t xml:space="preserve"> Porównanie rynkowych rozwiązań z założeniami projektowymi </w:t>
+        <w:t xml:space="preserve"> </w:t>
+      </w:r>
+      <w:bookmarkStart w:id="31" w:name="_Toc217232168"/>
+      <w:bookmarkStart w:id="32" w:name="_Hlk217246601"/>
+      <w:r>
+        <w:t xml:space="preserve">Porównanie rynkowych rozwiązań z założeniami projektowymi </w:t>
       </w:r>
       <w:proofErr w:type="spellStart"/>
       <w:r>
@@ -1663,6 +2677,7 @@
       <w:r>
         <w:t xml:space="preserve"> XDD)</w:t>
       </w:r>
+      <w:bookmarkEnd w:id="31"/>
     </w:p>
     <w:p>
       <w:pPr>
@@ -2439,6 +3454,7 @@
           </w:p>
         </w:tc>
       </w:tr>
+      <w:bookmarkEnd w:id="32"/>
     </w:tbl>
     <w:p>
       <w:pPr>
@@ -3846,6 +4862,51 @@
       </w:tblBorders>
     </w:tblPr>
   </w:style>
+  <w:style w:type="paragraph" w:styleId="Nagwekspisutreci">
+    <w:name w:val="TOC Heading"/>
+    <w:basedOn w:val="Nagwek1"/>
+    <w:next w:val="Normalny"/>
+    <w:uiPriority w:val="39"/>
+    <w:unhideWhenUsed/>
+    <w:qFormat/>
+    <w:rsid w:val="001473C0"/>
+    <w:pPr>
+      <w:spacing w:before="240" w:after="0"/>
+      <w:outlineLvl w:val="9"/>
+    </w:pPr>
+    <w:rPr>
+      <w:kern w:val="0"/>
+      <w:sz w:val="32"/>
+      <w:szCs w:val="32"/>
+      <w:lang w:eastAsia="pl-PL"/>
+      <w14:ligatures w14:val="none"/>
+    </w:rPr>
+  </w:style>
+  <w:style w:type="paragraph" w:styleId="Spistreci1">
+    <w:name w:val="toc 1"/>
+    <w:basedOn w:val="Normalny"/>
+    <w:next w:val="Normalny"/>
+    <w:autoRedefine/>
+    <w:uiPriority w:val="39"/>
+    <w:unhideWhenUsed/>
+    <w:rsid w:val="001473C0"/>
+    <w:pPr>
+      <w:spacing w:after="100"/>
+    </w:pPr>
+  </w:style>
+  <w:style w:type="paragraph" w:styleId="Spistreci2">
+    <w:name w:val="toc 2"/>
+    <w:basedOn w:val="Normalny"/>
+    <w:next w:val="Normalny"/>
+    <w:autoRedefine/>
+    <w:uiPriority w:val="39"/>
+    <w:unhideWhenUsed/>
+    <w:rsid w:val="001473C0"/>
+    <w:pPr>
+      <w:spacing w:after="100"/>
+      <w:ind w:left="220"/>
+    </w:pPr>
+  </w:style>
 </w:styles>
 </file>
 

</xml_diff>